<commit_message>
Updated the Conference docs
</commit_message>
<xml_diff>
--- a/docs/ICRCOE_paper.docx
+++ b/docs/ICRCOE_paper.docx
@@ -80,6 +80,16 @@
         </w:rPr>
         <w:t>2</w:t>
       </w:r>
+      <w:r>
+        <w:rPr>
+          <w:w w:val="105"/>
+          <w:vertAlign w:val="superscript"/>
+        </w:rPr>
+        <w:t xml:space="preserve"> </w:t>
+      </w:r>
+      <w:r>
+        <w:t>(Corresponding author).</w:t>
+      </w:r>
     </w:p>
     <w:p>
       <w:pPr>
@@ -129,6 +139,10 @@
         <w:spacing w:before="11"/>
         <w:ind w:left="1642" w:right="1655"/>
         <w:jc w:val="center"/>
+        <w:rPr>
+          <w:sz w:val="18"/>
+          <w:szCs w:val="18"/>
+        </w:rPr>
       </w:pPr>
       <w:r>
         <w:rPr>
@@ -166,6 +180,28 @@
         </w:rPr>
         <w:t>Mumbai, India.</w:t>
       </w:r>
+    </w:p>
+    <w:p>
+      <w:pPr>
+        <w:pStyle w:val="BodyText"/>
+        <w:spacing w:before="11"/>
+        <w:ind w:left="1642" w:right="1655"/>
+        <w:jc w:val="center"/>
+        <w:rPr>
+          <w:sz w:val="18"/>
+          <w:szCs w:val="18"/>
+        </w:rPr>
+      </w:pPr>
+      <w:hyperlink r:id="rId6" w:history="1">
+        <w:r>
+          <w:rPr>
+            <w:rStyle w:val="Hyperlink"/>
+            <w:sz w:val="18"/>
+            <w:szCs w:val="18"/>
+          </w:rPr>
+          <w:t>poojatripathi002@gmail.com</w:t>
+        </w:r>
+      </w:hyperlink>
     </w:p>
     <w:p>
       <w:pPr>
@@ -196,7 +232,16 @@
         <w:t xml:space="preserve"> </w:t>
       </w:r>
       <w:r>
-        <w:t>In this research, our agenda is to underline the significance of feedback system in teaching process, we design and develop an effective feedback system for teaching practice to know satisfaction with various elements and later for many more purposes like to encourage student education of conceptual knowledge in the course of writing assignments, etc. [6]. We explored the design, forming, and execution of a dynamic, handy feedback system [2]. By analyzing the latest research progress, we determined the existing problems of learning platforms and so an online Feedback system is proposed [1][11].</w:t>
+        <w:t xml:space="preserve">In this research, our agenda is to underline the significance of feedback system in teaching process, we design and develop an effective feedback system for teaching practice to </w:t>
+      </w:r>
+      <w:r>
+        <w:t>gain</w:t>
+      </w:r>
+      <w:r>
+        <w:t xml:space="preserve"> satisfaction with various elements and later for many more purposes like to encourage student education of conceptual knowledge in the course of writing assignments, etc. [6]. We explored the design, forming, and execution of a dynamic, handy feedback system [2]. By analyzing the latest research progress, we determined the existing problems of learning platforms and so an online Feedback system is proposed [1][11].</w:t>
+      </w:r>
+      <w:r>
+        <w:t xml:space="preserve"> The proposed system will be capable of handling the real-time problems and future scopes.</w:t>
       </w:r>
     </w:p>
     <w:p>
@@ -279,7 +324,13 @@
         <w:jc w:val="both"/>
       </w:pPr>
       <w:r>
-        <w:t>The word ‘feedback’ is used to describe a valuable detail or criticism about prior action from a person, discussed with another person (or a group) who can utilize this information to improve present and upcoming actions and behaviors. Effective feedback, both beneficial and unbeneficial, are very helpful and feedback from students, parents, alumina’s and stakeholders can be used to motivate to build better working relations.</w:t>
+        <w:t>The word ‘feedback’ is used to describe a valuable detail or criticism about prior action from a person, discussed with another person (or a group) who can utilize this information to improve present and upcoming actions and behaviors. Effective feedback, both beneficial and unbeneficial, are very helpful and feedback from students, parents, alumina’s and stakeholders can be used to motivate</w:t>
+      </w:r>
+      <w:r>
+        <w:t xml:space="preserve"> and</w:t>
+      </w:r>
+      <w:r>
+        <w:t xml:space="preserve"> to build better working relations.</w:t>
       </w:r>
     </w:p>
     <w:p>
@@ -299,7 +350,49 @@
         <w:jc w:val="both"/>
       </w:pPr>
       <w:r>
-        <w:t>By making a generalized feedback system, it can be used to create feedback form for events, workshop or seminar. The comparison with the available feedback forms online like typeform, Survey Monkey and Google forms is given. Our system will have all the features compared below.</w:t>
+        <w:t>We are</w:t>
+      </w:r>
+      <w:r>
+        <w:t xml:space="preserve"> making a generalized feedback system, </w:t>
+      </w:r>
+      <w:r>
+        <w:t xml:space="preserve">so that </w:t>
+      </w:r>
+      <w:r>
+        <w:t>it can be used to create feedback form for events, workshop</w:t>
+      </w:r>
+      <w:r>
+        <w:t>s,</w:t>
+      </w:r>
+      <w:r>
+        <w:t xml:space="preserve"> seminar</w:t>
+      </w:r>
+      <w:r>
+        <w:t>s etc</w:t>
+      </w:r>
+      <w:r>
+        <w:t xml:space="preserve">. The comparison </w:t>
+      </w:r>
+      <w:r>
+        <w:t>of</w:t>
+      </w:r>
+      <w:r>
+        <w:t xml:space="preserve"> </w:t>
+      </w:r>
+      <w:r>
+        <w:t>online</w:t>
+      </w:r>
+      <w:r>
+        <w:t xml:space="preserve"> </w:t>
+      </w:r>
+      <w:r>
+        <w:t xml:space="preserve">available feedback forms like </w:t>
+      </w:r>
+      <w:r>
+        <w:t>T</w:t>
+      </w:r>
+      <w:r>
+        <w:t>ypeform, Survey Monkey and Google forms is given. Our system will have all the features compared below.</w:t>
       </w:r>
     </w:p>
     <w:p>
@@ -413,15 +506,15 @@
     </w:p>
     <w:tbl>
       <w:tblPr>
-        <w:tblStyle w:val="PlainTable2"/>
+        <w:tblStyle w:val="TableGrid"/>
         <w:tblW w:w="0" w:type="auto"/>
-        <w:tblInd w:w="1267" w:type="dxa"/>
+        <w:tblInd w:w="1255" w:type="dxa"/>
         <w:tblLook w:val="04A0" w:firstRow="1" w:lastRow="0" w:firstColumn="1" w:lastColumn="0" w:noHBand="0" w:noVBand="1"/>
       </w:tblPr>
       <w:tblGrid>
         <w:gridCol w:w="779"/>
-        <w:gridCol w:w="2389"/>
-        <w:gridCol w:w="1080"/>
+        <w:gridCol w:w="2572"/>
+        <w:gridCol w:w="897"/>
         <w:gridCol w:w="1620"/>
         <w:gridCol w:w="1260"/>
       </w:tblGrid>
@@ -431,23 +524,20 @@
         </w:trPr>
         <w:tc>
           <w:tcPr>
-            <w:cnfStyle w:val="001000000000" w:firstRow="0" w:lastRow="0" w:firstColumn="1" w:lastColumn="0" w:oddVBand="0" w:evenVBand="0" w:oddHBand="0" w:evenHBand="0" w:firstRowFirstColumn="0" w:firstRowLastColumn="0" w:lastRowFirstColumn="0" w:lastRowLastColumn="0"/>
             <w:tcW w:w="779" w:type="dxa"/>
           </w:tcPr>
           <w:p>
             <w:pPr>
               <w:spacing w:line="276" w:lineRule="auto"/>
               <w:rPr>
-                <w:b w:val="0"/>
-                <w:bCs w:val="0"/>
+                <w:b/>
+                <w:bCs/>
                 <w:sz w:val="17"/>
                 <w:szCs w:val="17"/>
               </w:rPr>
             </w:pPr>
             <w:r>
               <w:rPr>
-                <w:b w:val="0"/>
-                <w:bCs w:val="0"/>
                 <w:sz w:val="17"/>
                 <w:szCs w:val="17"/>
               </w:rPr>
@@ -457,23 +547,20 @@
         </w:tc>
         <w:tc>
           <w:tcPr>
-            <w:tcW w:w="2389" w:type="dxa"/>
+            <w:tcW w:w="2572" w:type="dxa"/>
           </w:tcPr>
           <w:p>
             <w:pPr>
               <w:spacing w:line="276" w:lineRule="auto"/>
-              <w:cnfStyle w:val="100000000000" w:firstRow="1" w:lastRow="0" w:firstColumn="0" w:lastColumn="0" w:oddVBand="0" w:evenVBand="0" w:oddHBand="0" w:evenHBand="0" w:firstRowFirstColumn="0" w:firstRowLastColumn="0" w:lastRowFirstColumn="0" w:lastRowLastColumn="0"/>
-              <w:rPr>
-                <w:b w:val="0"/>
-                <w:bCs w:val="0"/>
+              <w:rPr>
+                <w:b/>
+                <w:bCs/>
                 <w:sz w:val="17"/>
                 <w:szCs w:val="17"/>
               </w:rPr>
             </w:pPr>
             <w:r>
               <w:rPr>
-                <w:b w:val="0"/>
-                <w:bCs w:val="0"/>
                 <w:sz w:val="17"/>
                 <w:szCs w:val="17"/>
               </w:rPr>
@@ -483,24 +570,21 @@
         </w:tc>
         <w:tc>
           <w:tcPr>
-            <w:tcW w:w="1080" w:type="dxa"/>
+            <w:tcW w:w="897" w:type="dxa"/>
           </w:tcPr>
           <w:p>
             <w:pPr>
               <w:spacing w:line="276" w:lineRule="auto"/>
               <w:jc w:val="center"/>
-              <w:cnfStyle w:val="100000000000" w:firstRow="1" w:lastRow="0" w:firstColumn="0" w:lastColumn="0" w:oddVBand="0" w:evenVBand="0" w:oddHBand="0" w:evenHBand="0" w:firstRowFirstColumn="0" w:firstRowLastColumn="0" w:lastRowFirstColumn="0" w:lastRowLastColumn="0"/>
-              <w:rPr>
-                <w:b w:val="0"/>
-                <w:bCs w:val="0"/>
+              <w:rPr>
+                <w:b/>
+                <w:bCs/>
                 <w:sz w:val="17"/>
                 <w:szCs w:val="17"/>
               </w:rPr>
             </w:pPr>
             <w:r>
               <w:rPr>
-                <w:b w:val="0"/>
-                <w:bCs w:val="0"/>
                 <w:sz w:val="17"/>
                 <w:szCs w:val="17"/>
               </w:rPr>
@@ -516,18 +600,15 @@
             <w:pPr>
               <w:spacing w:line="276" w:lineRule="auto"/>
               <w:jc w:val="center"/>
-              <w:cnfStyle w:val="100000000000" w:firstRow="1" w:lastRow="0" w:firstColumn="0" w:lastColumn="0" w:oddVBand="0" w:evenVBand="0" w:oddHBand="0" w:evenHBand="0" w:firstRowFirstColumn="0" w:firstRowLastColumn="0" w:lastRowFirstColumn="0" w:lastRowLastColumn="0"/>
-              <w:rPr>
-                <w:b w:val="0"/>
-                <w:bCs w:val="0"/>
+              <w:rPr>
+                <w:b/>
+                <w:bCs/>
                 <w:sz w:val="17"/>
                 <w:szCs w:val="17"/>
               </w:rPr>
             </w:pPr>
             <w:r>
               <w:rPr>
-                <w:b w:val="0"/>
-                <w:bCs w:val="0"/>
                 <w:sz w:val="17"/>
                 <w:szCs w:val="17"/>
               </w:rPr>
@@ -543,18 +624,15 @@
             <w:pPr>
               <w:spacing w:line="276" w:lineRule="auto"/>
               <w:jc w:val="center"/>
-              <w:cnfStyle w:val="100000000000" w:firstRow="1" w:lastRow="0" w:firstColumn="0" w:lastColumn="0" w:oddVBand="0" w:evenVBand="0" w:oddHBand="0" w:evenHBand="0" w:firstRowFirstColumn="0" w:firstRowLastColumn="0" w:lastRowFirstColumn="0" w:lastRowLastColumn="0"/>
-              <w:rPr>
-                <w:b w:val="0"/>
-                <w:bCs w:val="0"/>
+              <w:rPr>
+                <w:b/>
+                <w:bCs/>
                 <w:sz w:val="17"/>
                 <w:szCs w:val="17"/>
               </w:rPr>
             </w:pPr>
             <w:r>
               <w:rPr>
-                <w:b w:val="0"/>
-                <w:bCs w:val="0"/>
                 <w:sz w:val="17"/>
                 <w:szCs w:val="17"/>
               </w:rPr>
@@ -564,12 +642,8 @@
         </w:tc>
       </w:tr>
       <w:tr>
-        <w:trPr>
-          <w:cnfStyle w:val="000000100000" w:firstRow="0" w:lastRow="0" w:firstColumn="0" w:lastColumn="0" w:oddVBand="0" w:evenVBand="0" w:oddHBand="1" w:evenHBand="0" w:firstRowFirstColumn="0" w:firstRowLastColumn="0" w:lastRowFirstColumn="0" w:lastRowLastColumn="0"/>
-        </w:trPr>
         <w:tc>
           <w:tcPr>
-            <w:cnfStyle w:val="001000000000" w:firstRow="0" w:lastRow="0" w:firstColumn="1" w:lastColumn="0" w:oddVBand="0" w:evenVBand="0" w:oddHBand="0" w:evenHBand="0" w:firstRowFirstColumn="0" w:firstRowLastColumn="0" w:lastRowFirstColumn="0" w:lastRowLastColumn="0"/>
             <w:tcW w:w="779" w:type="dxa"/>
           </w:tcPr>
           <w:p>
@@ -591,12 +665,11 @@
         </w:tc>
         <w:tc>
           <w:tcPr>
-            <w:tcW w:w="2389" w:type="dxa"/>
+            <w:tcW w:w="2572" w:type="dxa"/>
           </w:tcPr>
           <w:p>
             <w:pPr>
               <w:spacing w:line="276" w:lineRule="auto"/>
-              <w:cnfStyle w:val="000000100000" w:firstRow="0" w:lastRow="0" w:firstColumn="0" w:lastColumn="0" w:oddVBand="0" w:evenVBand="0" w:oddHBand="1" w:evenHBand="0" w:firstRowFirstColumn="0" w:firstRowLastColumn="0" w:lastRowFirstColumn="0" w:lastRowLastColumn="0"/>
               <w:rPr>
                 <w:sz w:val="17"/>
                 <w:szCs w:val="17"/>
@@ -613,13 +686,12 @@
         </w:tc>
         <w:tc>
           <w:tcPr>
-            <w:tcW w:w="1080" w:type="dxa"/>
+            <w:tcW w:w="897" w:type="dxa"/>
           </w:tcPr>
           <w:p>
             <w:pPr>
               <w:spacing w:line="276" w:lineRule="auto"/>
               <w:jc w:val="center"/>
-              <w:cnfStyle w:val="000000100000" w:firstRow="0" w:lastRow="0" w:firstColumn="0" w:lastColumn="0" w:oddVBand="0" w:evenVBand="0" w:oddHBand="1" w:evenHBand="0" w:firstRowFirstColumn="0" w:firstRowLastColumn="0" w:lastRowFirstColumn="0" w:lastRowLastColumn="0"/>
               <w:rPr>
                 <w:b/>
                 <w:bCs/>
@@ -640,7 +712,6 @@
               </w:tabs>
               <w:spacing w:line="276" w:lineRule="auto"/>
               <w:jc w:val="center"/>
-              <w:cnfStyle w:val="000000100000" w:firstRow="0" w:lastRow="0" w:firstColumn="0" w:lastColumn="0" w:oddVBand="0" w:evenVBand="0" w:oddHBand="1" w:evenHBand="0" w:firstRowFirstColumn="0" w:firstRowLastColumn="0" w:lastRowFirstColumn="0" w:lastRowLastColumn="0"/>
               <w:rPr>
                 <w:b/>
                 <w:bCs/>
@@ -667,7 +738,6 @@
             <w:pPr>
               <w:spacing w:line="276" w:lineRule="auto"/>
               <w:jc w:val="center"/>
-              <w:cnfStyle w:val="000000100000" w:firstRow="0" w:lastRow="0" w:firstColumn="0" w:lastColumn="0" w:oddVBand="0" w:evenVBand="0" w:oddHBand="1" w:evenHBand="0" w:firstRowFirstColumn="0" w:firstRowLastColumn="0" w:lastRowFirstColumn="0" w:lastRowLastColumn="0"/>
               <w:rPr>
                 <w:b/>
                 <w:bCs/>
@@ -681,7 +751,6 @@
       <w:tr>
         <w:tc>
           <w:tcPr>
-            <w:cnfStyle w:val="001000000000" w:firstRow="0" w:lastRow="0" w:firstColumn="1" w:lastColumn="0" w:oddVBand="0" w:evenVBand="0" w:oddHBand="0" w:evenHBand="0" w:firstRowFirstColumn="0" w:firstRowLastColumn="0" w:lastRowFirstColumn="0" w:lastRowLastColumn="0"/>
             <w:tcW w:w="779" w:type="dxa"/>
           </w:tcPr>
           <w:p>
@@ -703,12 +772,11 @@
         </w:tc>
         <w:tc>
           <w:tcPr>
-            <w:tcW w:w="2389" w:type="dxa"/>
+            <w:tcW w:w="2572" w:type="dxa"/>
           </w:tcPr>
           <w:p>
             <w:pPr>
               <w:spacing w:line="276" w:lineRule="auto"/>
-              <w:cnfStyle w:val="000000000000" w:firstRow="0" w:lastRow="0" w:firstColumn="0" w:lastColumn="0" w:oddVBand="0" w:evenVBand="0" w:oddHBand="0" w:evenHBand="0" w:firstRowFirstColumn="0" w:firstRowLastColumn="0" w:lastRowFirstColumn="0" w:lastRowLastColumn="0"/>
               <w:rPr>
                 <w:sz w:val="17"/>
                 <w:szCs w:val="17"/>
@@ -725,13 +793,12 @@
         </w:tc>
         <w:tc>
           <w:tcPr>
-            <w:tcW w:w="1080" w:type="dxa"/>
+            <w:tcW w:w="897" w:type="dxa"/>
           </w:tcPr>
           <w:p>
             <w:pPr>
               <w:spacing w:line="276" w:lineRule="auto"/>
               <w:jc w:val="center"/>
-              <w:cnfStyle w:val="000000000000" w:firstRow="0" w:lastRow="0" w:firstColumn="0" w:lastColumn="0" w:oddVBand="0" w:evenVBand="0" w:oddHBand="0" w:evenHBand="0" w:firstRowFirstColumn="0" w:firstRowLastColumn="0" w:lastRowFirstColumn="0" w:lastRowLastColumn="0"/>
               <w:rPr>
                 <w:b/>
                 <w:bCs/>
@@ -758,7 +825,6 @@
             <w:pPr>
               <w:spacing w:line="276" w:lineRule="auto"/>
               <w:jc w:val="center"/>
-              <w:cnfStyle w:val="000000000000" w:firstRow="0" w:lastRow="0" w:firstColumn="0" w:lastColumn="0" w:oddVBand="0" w:evenVBand="0" w:oddHBand="0" w:evenHBand="0" w:firstRowFirstColumn="0" w:firstRowLastColumn="0" w:lastRowFirstColumn="0" w:lastRowLastColumn="0"/>
               <w:rPr>
                 <w:b/>
                 <w:bCs/>
@@ -785,7 +851,6 @@
             <w:pPr>
               <w:spacing w:line="276" w:lineRule="auto"/>
               <w:jc w:val="center"/>
-              <w:cnfStyle w:val="000000000000" w:firstRow="0" w:lastRow="0" w:firstColumn="0" w:lastColumn="0" w:oddVBand="0" w:evenVBand="0" w:oddHBand="0" w:evenHBand="0" w:firstRowFirstColumn="0" w:firstRowLastColumn="0" w:lastRowFirstColumn="0" w:lastRowLastColumn="0"/>
               <w:rPr>
                 <w:b/>
                 <w:bCs/>
@@ -806,12 +871,8 @@
         </w:tc>
       </w:tr>
       <w:tr>
-        <w:trPr>
-          <w:cnfStyle w:val="000000100000" w:firstRow="0" w:lastRow="0" w:firstColumn="0" w:lastColumn="0" w:oddVBand="0" w:evenVBand="0" w:oddHBand="1" w:evenHBand="0" w:firstRowFirstColumn="0" w:firstRowLastColumn="0" w:lastRowFirstColumn="0" w:lastRowLastColumn="0"/>
-        </w:trPr>
         <w:tc>
           <w:tcPr>
-            <w:cnfStyle w:val="001000000000" w:firstRow="0" w:lastRow="0" w:firstColumn="1" w:lastColumn="0" w:oddVBand="0" w:evenVBand="0" w:oddHBand="0" w:evenHBand="0" w:firstRowFirstColumn="0" w:firstRowLastColumn="0" w:lastRowFirstColumn="0" w:lastRowLastColumn="0"/>
             <w:tcW w:w="779" w:type="dxa"/>
           </w:tcPr>
           <w:p>
@@ -833,12 +894,11 @@
         </w:tc>
         <w:tc>
           <w:tcPr>
-            <w:tcW w:w="2389" w:type="dxa"/>
+            <w:tcW w:w="2572" w:type="dxa"/>
           </w:tcPr>
           <w:p>
             <w:pPr>
               <w:spacing w:line="276" w:lineRule="auto"/>
-              <w:cnfStyle w:val="000000100000" w:firstRow="0" w:lastRow="0" w:firstColumn="0" w:lastColumn="0" w:oddVBand="0" w:evenVBand="0" w:oddHBand="1" w:evenHBand="0" w:firstRowFirstColumn="0" w:firstRowLastColumn="0" w:lastRowFirstColumn="0" w:lastRowLastColumn="0"/>
               <w:rPr>
                 <w:sz w:val="17"/>
                 <w:szCs w:val="17"/>
@@ -855,13 +915,12 @@
         </w:tc>
         <w:tc>
           <w:tcPr>
-            <w:tcW w:w="1080" w:type="dxa"/>
+            <w:tcW w:w="897" w:type="dxa"/>
           </w:tcPr>
           <w:p>
             <w:pPr>
               <w:spacing w:line="276" w:lineRule="auto"/>
               <w:jc w:val="center"/>
-              <w:cnfStyle w:val="000000100000" w:firstRow="0" w:lastRow="0" w:firstColumn="0" w:lastColumn="0" w:oddVBand="0" w:evenVBand="0" w:oddHBand="1" w:evenHBand="0" w:firstRowFirstColumn="0" w:firstRowLastColumn="0" w:lastRowFirstColumn="0" w:lastRowLastColumn="0"/>
               <w:rPr>
                 <w:b/>
                 <w:bCs/>
@@ -879,7 +938,6 @@
             <w:pPr>
               <w:spacing w:line="276" w:lineRule="auto"/>
               <w:jc w:val="center"/>
-              <w:cnfStyle w:val="000000100000" w:firstRow="0" w:lastRow="0" w:firstColumn="0" w:lastColumn="0" w:oddVBand="0" w:evenVBand="0" w:oddHBand="1" w:evenHBand="0" w:firstRowFirstColumn="0" w:firstRowLastColumn="0" w:lastRowFirstColumn="0" w:lastRowLastColumn="0"/>
               <w:rPr>
                 <w:b/>
                 <w:bCs/>
@@ -906,7 +964,6 @@
             <w:pPr>
               <w:spacing w:line="276" w:lineRule="auto"/>
               <w:jc w:val="center"/>
-              <w:cnfStyle w:val="000000100000" w:firstRow="0" w:lastRow="0" w:firstColumn="0" w:lastColumn="0" w:oddVBand="0" w:evenVBand="0" w:oddHBand="1" w:evenHBand="0" w:firstRowFirstColumn="0" w:firstRowLastColumn="0" w:lastRowFirstColumn="0" w:lastRowLastColumn="0"/>
               <w:rPr>
                 <w:b/>
                 <w:bCs/>
@@ -929,7 +986,6 @@
       <w:tr>
         <w:tc>
           <w:tcPr>
-            <w:cnfStyle w:val="001000000000" w:firstRow="0" w:lastRow="0" w:firstColumn="1" w:lastColumn="0" w:oddVBand="0" w:evenVBand="0" w:oddHBand="0" w:evenHBand="0" w:firstRowFirstColumn="0" w:firstRowLastColumn="0" w:lastRowFirstColumn="0" w:lastRowLastColumn="0"/>
             <w:tcW w:w="779" w:type="dxa"/>
           </w:tcPr>
           <w:p>
@@ -951,12 +1007,11 @@
         </w:tc>
         <w:tc>
           <w:tcPr>
-            <w:tcW w:w="2389" w:type="dxa"/>
+            <w:tcW w:w="2572" w:type="dxa"/>
           </w:tcPr>
           <w:p>
             <w:pPr>
               <w:spacing w:line="276" w:lineRule="auto"/>
-              <w:cnfStyle w:val="000000000000" w:firstRow="0" w:lastRow="0" w:firstColumn="0" w:lastColumn="0" w:oddVBand="0" w:evenVBand="0" w:oddHBand="0" w:evenHBand="0" w:firstRowFirstColumn="0" w:firstRowLastColumn="0" w:lastRowFirstColumn="0" w:lastRowLastColumn="0"/>
               <w:rPr>
                 <w:sz w:val="17"/>
                 <w:szCs w:val="17"/>
@@ -973,13 +1028,12 @@
         </w:tc>
         <w:tc>
           <w:tcPr>
-            <w:tcW w:w="1080" w:type="dxa"/>
+            <w:tcW w:w="897" w:type="dxa"/>
           </w:tcPr>
           <w:p>
             <w:pPr>
               <w:spacing w:line="276" w:lineRule="auto"/>
               <w:jc w:val="center"/>
-              <w:cnfStyle w:val="000000000000" w:firstRow="0" w:lastRow="0" w:firstColumn="0" w:lastColumn="0" w:oddVBand="0" w:evenVBand="0" w:oddHBand="0" w:evenHBand="0" w:firstRowFirstColumn="0" w:firstRowLastColumn="0" w:lastRowFirstColumn="0" w:lastRowLastColumn="0"/>
               <w:rPr>
                 <w:b/>
                 <w:bCs/>
@@ -1006,7 +1060,6 @@
             <w:pPr>
               <w:spacing w:line="276" w:lineRule="auto"/>
               <w:jc w:val="center"/>
-              <w:cnfStyle w:val="000000000000" w:firstRow="0" w:lastRow="0" w:firstColumn="0" w:lastColumn="0" w:oddVBand="0" w:evenVBand="0" w:oddHBand="0" w:evenHBand="0" w:firstRowFirstColumn="0" w:firstRowLastColumn="0" w:lastRowFirstColumn="0" w:lastRowLastColumn="0"/>
               <w:rPr>
                 <w:b/>
                 <w:bCs/>
@@ -1033,7 +1086,6 @@
             <w:pPr>
               <w:spacing w:line="276" w:lineRule="auto"/>
               <w:jc w:val="center"/>
-              <w:cnfStyle w:val="000000000000" w:firstRow="0" w:lastRow="0" w:firstColumn="0" w:lastColumn="0" w:oddVBand="0" w:evenVBand="0" w:oddHBand="0" w:evenHBand="0" w:firstRowFirstColumn="0" w:firstRowLastColumn="0" w:lastRowFirstColumn="0" w:lastRowLastColumn="0"/>
               <w:rPr>
                 <w:b/>
                 <w:bCs/>
@@ -1054,12 +1106,8 @@
         </w:tc>
       </w:tr>
       <w:tr>
-        <w:trPr>
-          <w:cnfStyle w:val="000000100000" w:firstRow="0" w:lastRow="0" w:firstColumn="0" w:lastColumn="0" w:oddVBand="0" w:evenVBand="0" w:oddHBand="1" w:evenHBand="0" w:firstRowFirstColumn="0" w:firstRowLastColumn="0" w:lastRowFirstColumn="0" w:lastRowLastColumn="0"/>
-        </w:trPr>
         <w:tc>
           <w:tcPr>
-            <w:cnfStyle w:val="001000000000" w:firstRow="0" w:lastRow="0" w:firstColumn="1" w:lastColumn="0" w:oddVBand="0" w:evenVBand="0" w:oddHBand="0" w:evenHBand="0" w:firstRowFirstColumn="0" w:firstRowLastColumn="0" w:lastRowFirstColumn="0" w:lastRowLastColumn="0"/>
             <w:tcW w:w="779" w:type="dxa"/>
           </w:tcPr>
           <w:p>
@@ -1081,12 +1129,11 @@
         </w:tc>
         <w:tc>
           <w:tcPr>
-            <w:tcW w:w="2389" w:type="dxa"/>
+            <w:tcW w:w="2572" w:type="dxa"/>
           </w:tcPr>
           <w:p>
             <w:pPr>
               <w:spacing w:line="276" w:lineRule="auto"/>
-              <w:cnfStyle w:val="000000100000" w:firstRow="0" w:lastRow="0" w:firstColumn="0" w:lastColumn="0" w:oddVBand="0" w:evenVBand="0" w:oddHBand="1" w:evenHBand="0" w:firstRowFirstColumn="0" w:firstRowLastColumn="0" w:lastRowFirstColumn="0" w:lastRowLastColumn="0"/>
               <w:rPr>
                 <w:sz w:val="17"/>
                 <w:szCs w:val="17"/>
@@ -1103,13 +1150,12 @@
         </w:tc>
         <w:tc>
           <w:tcPr>
-            <w:tcW w:w="1080" w:type="dxa"/>
+            <w:tcW w:w="897" w:type="dxa"/>
           </w:tcPr>
           <w:p>
             <w:pPr>
               <w:spacing w:line="276" w:lineRule="auto"/>
               <w:jc w:val="center"/>
-              <w:cnfStyle w:val="000000100000" w:firstRow="0" w:lastRow="0" w:firstColumn="0" w:lastColumn="0" w:oddVBand="0" w:evenVBand="0" w:oddHBand="1" w:evenHBand="0" w:firstRowFirstColumn="0" w:firstRowLastColumn="0" w:lastRowFirstColumn="0" w:lastRowLastColumn="0"/>
               <w:rPr>
                 <w:b/>
                 <w:bCs/>
@@ -1136,7 +1182,6 @@
             <w:pPr>
               <w:spacing w:line="276" w:lineRule="auto"/>
               <w:jc w:val="center"/>
-              <w:cnfStyle w:val="000000100000" w:firstRow="0" w:lastRow="0" w:firstColumn="0" w:lastColumn="0" w:oddVBand="0" w:evenVBand="0" w:oddHBand="1" w:evenHBand="0" w:firstRowFirstColumn="0" w:firstRowLastColumn="0" w:lastRowFirstColumn="0" w:lastRowLastColumn="0"/>
               <w:rPr>
                 <w:b/>
                 <w:bCs/>
@@ -1154,7 +1199,6 @@
             <w:pPr>
               <w:spacing w:line="276" w:lineRule="auto"/>
               <w:jc w:val="center"/>
-              <w:cnfStyle w:val="000000100000" w:firstRow="0" w:lastRow="0" w:firstColumn="0" w:lastColumn="0" w:oddVBand="0" w:evenVBand="0" w:oddHBand="1" w:evenHBand="0" w:firstRowFirstColumn="0" w:firstRowLastColumn="0" w:lastRowFirstColumn="0" w:lastRowLastColumn="0"/>
               <w:rPr>
                 <w:b/>
                 <w:bCs/>
@@ -1177,7 +1221,6 @@
       <w:tr>
         <w:tc>
           <w:tcPr>
-            <w:cnfStyle w:val="001000000000" w:firstRow="0" w:lastRow="0" w:firstColumn="1" w:lastColumn="0" w:oddVBand="0" w:evenVBand="0" w:oddHBand="0" w:evenHBand="0" w:firstRowFirstColumn="0" w:firstRowLastColumn="0" w:lastRowFirstColumn="0" w:lastRowLastColumn="0"/>
             <w:tcW w:w="779" w:type="dxa"/>
           </w:tcPr>
           <w:p>
@@ -1199,12 +1242,11 @@
         </w:tc>
         <w:tc>
           <w:tcPr>
-            <w:tcW w:w="2389" w:type="dxa"/>
+            <w:tcW w:w="2572" w:type="dxa"/>
           </w:tcPr>
           <w:p>
             <w:pPr>
               <w:spacing w:line="276" w:lineRule="auto"/>
-              <w:cnfStyle w:val="000000000000" w:firstRow="0" w:lastRow="0" w:firstColumn="0" w:lastColumn="0" w:oddVBand="0" w:evenVBand="0" w:oddHBand="0" w:evenHBand="0" w:firstRowFirstColumn="0" w:firstRowLastColumn="0" w:lastRowFirstColumn="0" w:lastRowLastColumn="0"/>
               <w:rPr>
                 <w:sz w:val="17"/>
                 <w:szCs w:val="17"/>
@@ -1221,13 +1263,12 @@
         </w:tc>
         <w:tc>
           <w:tcPr>
-            <w:tcW w:w="1080" w:type="dxa"/>
+            <w:tcW w:w="897" w:type="dxa"/>
           </w:tcPr>
           <w:p>
             <w:pPr>
               <w:spacing w:line="276" w:lineRule="auto"/>
               <w:jc w:val="center"/>
-              <w:cnfStyle w:val="000000000000" w:firstRow="0" w:lastRow="0" w:firstColumn="0" w:lastColumn="0" w:oddVBand="0" w:evenVBand="0" w:oddHBand="0" w:evenHBand="0" w:firstRowFirstColumn="0" w:firstRowLastColumn="0" w:lastRowFirstColumn="0" w:lastRowLastColumn="0"/>
               <w:rPr>
                 <w:b/>
                 <w:bCs/>
@@ -1245,7 +1286,6 @@
             <w:pPr>
               <w:spacing w:line="276" w:lineRule="auto"/>
               <w:jc w:val="center"/>
-              <w:cnfStyle w:val="000000000000" w:firstRow="0" w:lastRow="0" w:firstColumn="0" w:lastColumn="0" w:oddVBand="0" w:evenVBand="0" w:oddHBand="0" w:evenHBand="0" w:firstRowFirstColumn="0" w:firstRowLastColumn="0" w:lastRowFirstColumn="0" w:lastRowLastColumn="0"/>
               <w:rPr>
                 <w:b/>
                 <w:bCs/>
@@ -1263,7 +1303,6 @@
             <w:pPr>
               <w:spacing w:line="276" w:lineRule="auto"/>
               <w:jc w:val="center"/>
-              <w:cnfStyle w:val="000000000000" w:firstRow="0" w:lastRow="0" w:firstColumn="0" w:lastColumn="0" w:oddVBand="0" w:evenVBand="0" w:oddHBand="0" w:evenHBand="0" w:firstRowFirstColumn="0" w:firstRowLastColumn="0" w:lastRowFirstColumn="0" w:lastRowLastColumn="0"/>
               <w:rPr>
                 <w:b/>
                 <w:bCs/>
@@ -1284,12 +1323,8 @@
         </w:tc>
       </w:tr>
       <w:tr>
-        <w:trPr>
-          <w:cnfStyle w:val="000000100000" w:firstRow="0" w:lastRow="0" w:firstColumn="0" w:lastColumn="0" w:oddVBand="0" w:evenVBand="0" w:oddHBand="1" w:evenHBand="0" w:firstRowFirstColumn="0" w:firstRowLastColumn="0" w:lastRowFirstColumn="0" w:lastRowLastColumn="0"/>
-        </w:trPr>
         <w:tc>
           <w:tcPr>
-            <w:cnfStyle w:val="001000000000" w:firstRow="0" w:lastRow="0" w:firstColumn="1" w:lastColumn="0" w:oddVBand="0" w:evenVBand="0" w:oddHBand="0" w:evenHBand="0" w:firstRowFirstColumn="0" w:firstRowLastColumn="0" w:lastRowFirstColumn="0" w:lastRowLastColumn="0"/>
             <w:tcW w:w="779" w:type="dxa"/>
           </w:tcPr>
           <w:p>
@@ -1311,12 +1346,11 @@
         </w:tc>
         <w:tc>
           <w:tcPr>
-            <w:tcW w:w="2389" w:type="dxa"/>
+            <w:tcW w:w="2572" w:type="dxa"/>
           </w:tcPr>
           <w:p>
             <w:pPr>
               <w:spacing w:line="276" w:lineRule="auto"/>
-              <w:cnfStyle w:val="000000100000" w:firstRow="0" w:lastRow="0" w:firstColumn="0" w:lastColumn="0" w:oddVBand="0" w:evenVBand="0" w:oddHBand="1" w:evenHBand="0" w:firstRowFirstColumn="0" w:firstRowLastColumn="0" w:lastRowFirstColumn="0" w:lastRowLastColumn="0"/>
               <w:rPr>
                 <w:sz w:val="17"/>
                 <w:szCs w:val="17"/>
@@ -1333,13 +1367,12 @@
         </w:tc>
         <w:tc>
           <w:tcPr>
-            <w:tcW w:w="1080" w:type="dxa"/>
+            <w:tcW w:w="897" w:type="dxa"/>
           </w:tcPr>
           <w:p>
             <w:pPr>
               <w:spacing w:line="276" w:lineRule="auto"/>
               <w:jc w:val="center"/>
-              <w:cnfStyle w:val="000000100000" w:firstRow="0" w:lastRow="0" w:firstColumn="0" w:lastColumn="0" w:oddVBand="0" w:evenVBand="0" w:oddHBand="1" w:evenHBand="0" w:firstRowFirstColumn="0" w:firstRowLastColumn="0" w:lastRowFirstColumn="0" w:lastRowLastColumn="0"/>
               <w:rPr>
                 <w:b/>
                 <w:bCs/>
@@ -1357,7 +1390,6 @@
             <w:pPr>
               <w:spacing w:line="276" w:lineRule="auto"/>
               <w:jc w:val="center"/>
-              <w:cnfStyle w:val="000000100000" w:firstRow="0" w:lastRow="0" w:firstColumn="0" w:lastColumn="0" w:oddVBand="0" w:evenVBand="0" w:oddHBand="1" w:evenHBand="0" w:firstRowFirstColumn="0" w:firstRowLastColumn="0" w:lastRowFirstColumn="0" w:lastRowLastColumn="0"/>
               <w:rPr>
                 <w:b/>
                 <w:bCs/>
@@ -1375,7 +1407,6 @@
             <w:pPr>
               <w:spacing w:line="276" w:lineRule="auto"/>
               <w:jc w:val="center"/>
-              <w:cnfStyle w:val="000000100000" w:firstRow="0" w:lastRow="0" w:firstColumn="0" w:lastColumn="0" w:oddVBand="0" w:evenVBand="0" w:oddHBand="1" w:evenHBand="0" w:firstRowFirstColumn="0" w:firstRowLastColumn="0" w:lastRowFirstColumn="0" w:lastRowLastColumn="0"/>
               <w:rPr>
                 <w:b/>
                 <w:bCs/>
@@ -1398,7 +1429,6 @@
       <w:tr>
         <w:tc>
           <w:tcPr>
-            <w:cnfStyle w:val="001000000000" w:firstRow="0" w:lastRow="0" w:firstColumn="1" w:lastColumn="0" w:oddVBand="0" w:evenVBand="0" w:oddHBand="0" w:evenHBand="0" w:firstRowFirstColumn="0" w:firstRowLastColumn="0" w:lastRowFirstColumn="0" w:lastRowLastColumn="0"/>
             <w:tcW w:w="779" w:type="dxa"/>
           </w:tcPr>
           <w:p>
@@ -1420,12 +1450,11 @@
         </w:tc>
         <w:tc>
           <w:tcPr>
-            <w:tcW w:w="2389" w:type="dxa"/>
+            <w:tcW w:w="2572" w:type="dxa"/>
           </w:tcPr>
           <w:p>
             <w:pPr>
               <w:spacing w:line="276" w:lineRule="auto"/>
-              <w:cnfStyle w:val="000000000000" w:firstRow="0" w:lastRow="0" w:firstColumn="0" w:lastColumn="0" w:oddVBand="0" w:evenVBand="0" w:oddHBand="0" w:evenHBand="0" w:firstRowFirstColumn="0" w:firstRowLastColumn="0" w:lastRowFirstColumn="0" w:lastRowLastColumn="0"/>
               <w:rPr>
                 <w:sz w:val="17"/>
                 <w:szCs w:val="17"/>
@@ -1442,13 +1471,12 @@
         </w:tc>
         <w:tc>
           <w:tcPr>
-            <w:tcW w:w="1080" w:type="dxa"/>
+            <w:tcW w:w="897" w:type="dxa"/>
           </w:tcPr>
           <w:p>
             <w:pPr>
               <w:spacing w:line="276" w:lineRule="auto"/>
               <w:jc w:val="center"/>
-              <w:cnfStyle w:val="000000000000" w:firstRow="0" w:lastRow="0" w:firstColumn="0" w:lastColumn="0" w:oddVBand="0" w:evenVBand="0" w:oddHBand="0" w:evenHBand="0" w:firstRowFirstColumn="0" w:firstRowLastColumn="0" w:lastRowFirstColumn="0" w:lastRowLastColumn="0"/>
               <w:rPr>
                 <w:b/>
                 <w:bCs/>
@@ -1466,7 +1494,6 @@
             <w:pPr>
               <w:spacing w:line="276" w:lineRule="auto"/>
               <w:jc w:val="center"/>
-              <w:cnfStyle w:val="000000000000" w:firstRow="0" w:lastRow="0" w:firstColumn="0" w:lastColumn="0" w:oddVBand="0" w:evenVBand="0" w:oddHBand="0" w:evenHBand="0" w:firstRowFirstColumn="0" w:firstRowLastColumn="0" w:lastRowFirstColumn="0" w:lastRowLastColumn="0"/>
               <w:rPr>
                 <w:b/>
                 <w:bCs/>
@@ -1484,7 +1511,6 @@
             <w:pPr>
               <w:spacing w:line="276" w:lineRule="auto"/>
               <w:jc w:val="center"/>
-              <w:cnfStyle w:val="000000000000" w:firstRow="0" w:lastRow="0" w:firstColumn="0" w:lastColumn="0" w:oddVBand="0" w:evenVBand="0" w:oddHBand="0" w:evenHBand="0" w:firstRowFirstColumn="0" w:firstRowLastColumn="0" w:lastRowFirstColumn="0" w:lastRowLastColumn="0"/>
               <w:rPr>
                 <w:b/>
                 <w:bCs/>
@@ -1505,12 +1531,8 @@
         </w:tc>
       </w:tr>
       <w:tr>
-        <w:trPr>
-          <w:cnfStyle w:val="000000100000" w:firstRow="0" w:lastRow="0" w:firstColumn="0" w:lastColumn="0" w:oddVBand="0" w:evenVBand="0" w:oddHBand="1" w:evenHBand="0" w:firstRowFirstColumn="0" w:firstRowLastColumn="0" w:lastRowFirstColumn="0" w:lastRowLastColumn="0"/>
-        </w:trPr>
         <w:tc>
           <w:tcPr>
-            <w:cnfStyle w:val="001000000000" w:firstRow="0" w:lastRow="0" w:firstColumn="1" w:lastColumn="0" w:oddVBand="0" w:evenVBand="0" w:oddHBand="0" w:evenHBand="0" w:firstRowFirstColumn="0" w:firstRowLastColumn="0" w:lastRowFirstColumn="0" w:lastRowLastColumn="0"/>
             <w:tcW w:w="779" w:type="dxa"/>
           </w:tcPr>
           <w:p>
@@ -1532,12 +1554,11 @@
         </w:tc>
         <w:tc>
           <w:tcPr>
-            <w:tcW w:w="2389" w:type="dxa"/>
+            <w:tcW w:w="2572" w:type="dxa"/>
           </w:tcPr>
           <w:p>
             <w:pPr>
               <w:spacing w:line="276" w:lineRule="auto"/>
-              <w:cnfStyle w:val="000000100000" w:firstRow="0" w:lastRow="0" w:firstColumn="0" w:lastColumn="0" w:oddVBand="0" w:evenVBand="0" w:oddHBand="1" w:evenHBand="0" w:firstRowFirstColumn="0" w:firstRowLastColumn="0" w:lastRowFirstColumn="0" w:lastRowLastColumn="0"/>
               <w:rPr>
                 <w:sz w:val="17"/>
                 <w:szCs w:val="17"/>
@@ -1554,13 +1575,12 @@
         </w:tc>
         <w:tc>
           <w:tcPr>
-            <w:tcW w:w="1080" w:type="dxa"/>
+            <w:tcW w:w="897" w:type="dxa"/>
           </w:tcPr>
           <w:p>
             <w:pPr>
               <w:spacing w:line="276" w:lineRule="auto"/>
               <w:jc w:val="center"/>
-              <w:cnfStyle w:val="000000100000" w:firstRow="0" w:lastRow="0" w:firstColumn="0" w:lastColumn="0" w:oddVBand="0" w:evenVBand="0" w:oddHBand="1" w:evenHBand="0" w:firstRowFirstColumn="0" w:firstRowLastColumn="0" w:lastRowFirstColumn="0" w:lastRowLastColumn="0"/>
               <w:rPr>
                 <w:b/>
                 <w:bCs/>
@@ -1587,7 +1607,6 @@
             <w:pPr>
               <w:spacing w:line="276" w:lineRule="auto"/>
               <w:jc w:val="center"/>
-              <w:cnfStyle w:val="000000100000" w:firstRow="0" w:lastRow="0" w:firstColumn="0" w:lastColumn="0" w:oddVBand="0" w:evenVBand="0" w:oddHBand="1" w:evenHBand="0" w:firstRowFirstColumn="0" w:firstRowLastColumn="0" w:lastRowFirstColumn="0" w:lastRowLastColumn="0"/>
               <w:rPr>
                 <w:b/>
                 <w:bCs/>
@@ -1605,7 +1624,6 @@
             <w:pPr>
               <w:spacing w:line="276" w:lineRule="auto"/>
               <w:jc w:val="center"/>
-              <w:cnfStyle w:val="000000100000" w:firstRow="0" w:lastRow="0" w:firstColumn="0" w:lastColumn="0" w:oddVBand="0" w:evenVBand="0" w:oddHBand="1" w:evenHBand="0" w:firstRowFirstColumn="0" w:firstRowLastColumn="0" w:lastRowFirstColumn="0" w:lastRowLastColumn="0"/>
               <w:rPr>
                 <w:b/>
                 <w:bCs/>
@@ -1628,7 +1646,6 @@
       <w:tr>
         <w:tc>
           <w:tcPr>
-            <w:cnfStyle w:val="001000000000" w:firstRow="0" w:lastRow="0" w:firstColumn="1" w:lastColumn="0" w:oddVBand="0" w:evenVBand="0" w:oddHBand="0" w:evenHBand="0" w:firstRowFirstColumn="0" w:firstRowLastColumn="0" w:lastRowFirstColumn="0" w:lastRowLastColumn="0"/>
             <w:tcW w:w="779" w:type="dxa"/>
           </w:tcPr>
           <w:p>
@@ -1650,13 +1667,12 @@
         </w:tc>
         <w:tc>
           <w:tcPr>
-            <w:tcW w:w="2389" w:type="dxa"/>
+            <w:tcW w:w="2572" w:type="dxa"/>
           </w:tcPr>
           <w:p>
             <w:pPr>
               <w:spacing w:line="276" w:lineRule="auto"/>
               <w:jc w:val="both"/>
-              <w:cnfStyle w:val="000000000000" w:firstRow="0" w:lastRow="0" w:firstColumn="0" w:lastColumn="0" w:oddVBand="0" w:evenVBand="0" w:oddHBand="0" w:evenHBand="0" w:firstRowFirstColumn="0" w:firstRowLastColumn="0" w:lastRowFirstColumn="0" w:lastRowLastColumn="0"/>
               <w:rPr>
                 <w:sz w:val="17"/>
                 <w:szCs w:val="17"/>
@@ -1673,13 +1689,12 @@
         </w:tc>
         <w:tc>
           <w:tcPr>
-            <w:tcW w:w="1080" w:type="dxa"/>
+            <w:tcW w:w="897" w:type="dxa"/>
           </w:tcPr>
           <w:p>
             <w:pPr>
               <w:spacing w:line="276" w:lineRule="auto"/>
               <w:jc w:val="center"/>
-              <w:cnfStyle w:val="000000000000" w:firstRow="0" w:lastRow="0" w:firstColumn="0" w:lastColumn="0" w:oddVBand="0" w:evenVBand="0" w:oddHBand="0" w:evenHBand="0" w:firstRowFirstColumn="0" w:firstRowLastColumn="0" w:lastRowFirstColumn="0" w:lastRowLastColumn="0"/>
               <w:rPr>
                 <w:b/>
                 <w:bCs/>
@@ -1697,7 +1712,6 @@
             <w:pPr>
               <w:spacing w:line="276" w:lineRule="auto"/>
               <w:jc w:val="center"/>
-              <w:cnfStyle w:val="000000000000" w:firstRow="0" w:lastRow="0" w:firstColumn="0" w:lastColumn="0" w:oddVBand="0" w:evenVBand="0" w:oddHBand="0" w:evenHBand="0" w:firstRowFirstColumn="0" w:firstRowLastColumn="0" w:lastRowFirstColumn="0" w:lastRowLastColumn="0"/>
               <w:rPr>
                 <w:b/>
                 <w:bCs/>
@@ -1724,7 +1738,6 @@
             <w:pPr>
               <w:spacing w:line="276" w:lineRule="auto"/>
               <w:jc w:val="center"/>
-              <w:cnfStyle w:val="000000000000" w:firstRow="0" w:lastRow="0" w:firstColumn="0" w:lastColumn="0" w:oddVBand="0" w:evenVBand="0" w:oddHBand="0" w:evenHBand="0" w:firstRowFirstColumn="0" w:firstRowLastColumn="0" w:lastRowFirstColumn="0" w:lastRowLastColumn="0"/>
               <w:rPr>
                 <w:b/>
                 <w:bCs/>
@@ -1784,7 +1797,49 @@
           <w:sz w:val="17"/>
           <w:szCs w:val="17"/>
         </w:rPr>
-        <w:t>In our first reference paper, “Engineers’ Written Feedback on Design” they analyzed experienced engineers’ feedback on design which enabled to characterize and compare experienced engineer’s feedback on design to students’ and educators’ feedback. A coding scheme consisting of three domains was used to inspect the feedback. This engineers’ feedback also focused on pointing out what is wrong with the design, making direct recommendation on how to fix it, and giving some brainstorming ideas on how the designers might improve their design [1].</w:t>
+        <w:t xml:space="preserve">In our first reference paper, “Engineers’ Written Feedback on Design” they </w:t>
+      </w:r>
+      <w:r>
+        <w:rPr>
+          <w:sz w:val="17"/>
+          <w:szCs w:val="17"/>
+        </w:rPr>
+        <w:t xml:space="preserve">have </w:t>
+      </w:r>
+      <w:r>
+        <w:rPr>
+          <w:sz w:val="17"/>
+          <w:szCs w:val="17"/>
+        </w:rPr>
+        <w:t>analyzed experienced engineers’ feedback on design which enabled to characterize and compare experienced engineer’s feedback on design to students and educator</w:t>
+      </w:r>
+      <w:r>
+        <w:rPr>
+          <w:sz w:val="17"/>
+          <w:szCs w:val="17"/>
+        </w:rPr>
+        <w:t>’</w:t>
+      </w:r>
+      <w:r>
+        <w:rPr>
+          <w:sz w:val="17"/>
+          <w:szCs w:val="17"/>
+        </w:rPr>
+        <w:t>s feedback. A coding scheme consisting of three domains was used to inspect the feedback. This engineer</w:t>
+      </w:r>
+      <w:r>
+        <w:rPr>
+          <w:sz w:val="17"/>
+          <w:szCs w:val="17"/>
+        </w:rPr>
+        <w:t>’</w:t>
+      </w:r>
+      <w:r>
+        <w:rPr>
+          <w:sz w:val="17"/>
+          <w:szCs w:val="17"/>
+        </w:rPr>
+        <w:t>s feedback also focused on pointing out what is wrong with the design, making direct recommendation on how to fix it, and giving some brainstorming ideas on how the designers might improve their design [1].</w:t>
       </w:r>
     </w:p>
     <w:p>
@@ -1838,7 +1893,7 @@
           <w:sz w:val="17"/>
           <w:szCs w:val="17"/>
         </w:rPr>
-        <w:t xml:space="preserve">Next paper, “Research on Teaching Process Management and Quality Monitoring System for Higher Education” they aim to analyze the importance of teaching process management and teaching quality monitoring in advance, and then we design and develop an effective teaching management system for teaching </w:t>
+        <w:t xml:space="preserve">Next paper, “Research on Teaching Process Management and Quality Monitoring System for Higher </w:t>
       </w:r>
       <w:r>
         <w:rPr>
@@ -1846,7 +1901,35 @@
           <w:szCs w:val="17"/>
         </w:rPr>
         <w:lastRenderedPageBreak/>
-        <w:t>practice. In this paper, the system can not only cover the whole process of teaching, but also reflect the differentiation and hierarchy [2].</w:t>
+        <w:t xml:space="preserve">Education” </w:t>
+      </w:r>
+      <w:r>
+        <w:rPr>
+          <w:sz w:val="17"/>
+          <w:szCs w:val="17"/>
+        </w:rPr>
+        <w:t xml:space="preserve">here, </w:t>
+      </w:r>
+      <w:r>
+        <w:rPr>
+          <w:sz w:val="17"/>
+          <w:szCs w:val="17"/>
+        </w:rPr>
+        <w:t xml:space="preserve">they aim to analyze the importance of teaching process management and teaching quality monitoring in advance, and then </w:t>
+      </w:r>
+      <w:r>
+        <w:rPr>
+          <w:sz w:val="17"/>
+          <w:szCs w:val="17"/>
+        </w:rPr>
+        <w:t>they</w:t>
+      </w:r>
+      <w:r>
+        <w:rPr>
+          <w:sz w:val="17"/>
+          <w:szCs w:val="17"/>
+        </w:rPr>
+        <w:t xml:space="preserve"> design and develop an effective teaching management system for teaching practice. In this paper, the system can not only cover the whole process of teaching, but also reflect the differentiation and hierarchy [2].</w:t>
       </w:r>
     </w:p>
     <w:p>
@@ -1873,7 +1956,63 @@
           <w:sz w:val="17"/>
           <w:szCs w:val="17"/>
         </w:rPr>
-        <w:t>The paper “A Novel Feedback Knowledge Management System (FKMS) in Educational Perspective” determines the procedure of implementing a feedback system for educational institute where we can connect students, administrations, and the ministry of education all together in order to ease the educational process and make sure that the students get the proper teaching, it is also an opportunity for all to have right to ask their requests to be responded. This paper provides a complete linkage between students, school and the education department [3].</w:t>
+        <w:t>The paper</w:t>
+      </w:r>
+      <w:r>
+        <w:rPr>
+          <w:sz w:val="17"/>
+          <w:szCs w:val="17"/>
+        </w:rPr>
+        <w:t>,</w:t>
+      </w:r>
+      <w:r>
+        <w:rPr>
+          <w:sz w:val="17"/>
+          <w:szCs w:val="17"/>
+        </w:rPr>
+        <w:t xml:space="preserve"> “A Novel Feedback Knowledge Management System (FKMS) in Educational Perspective” determines the procedure of implementing a feedback system for educational institute where we can connect students, administrations, and the ministry of education all together in order to ease the educational process and</w:t>
+      </w:r>
+      <w:r>
+        <w:rPr>
+          <w:sz w:val="17"/>
+          <w:szCs w:val="17"/>
+        </w:rPr>
+        <w:t xml:space="preserve"> to</w:t>
+      </w:r>
+      <w:r>
+        <w:rPr>
+          <w:sz w:val="17"/>
+          <w:szCs w:val="17"/>
+        </w:rPr>
+        <w:t xml:space="preserve"> make sure that students ge</w:t>
+      </w:r>
+      <w:r>
+        <w:rPr>
+          <w:sz w:val="17"/>
+          <w:szCs w:val="17"/>
+        </w:rPr>
+        <w:t>t</w:t>
+      </w:r>
+      <w:r>
+        <w:rPr>
+          <w:sz w:val="17"/>
+          <w:szCs w:val="17"/>
+        </w:rPr>
+        <w:t xml:space="preserve"> proper teaching, it is also an opportunity for all to have right to ask </w:t>
+      </w:r>
+      <w:r>
+        <w:rPr>
+          <w:sz w:val="17"/>
+          <w:szCs w:val="17"/>
+        </w:rPr>
+        <w:t xml:space="preserve">about </w:t>
+      </w:r>
+      <w:r>
+        <w:rPr>
+          <w:sz w:val="17"/>
+          <w:szCs w:val="17"/>
+        </w:rPr>
+        <w:t>their requests to be responded. This paper provides a complete linkage between students, school and the education department [3].</w:t>
       </w:r>
     </w:p>
     <w:p>
@@ -1927,7 +2066,25 @@
           <w:szCs w:val="17"/>
         </w:rPr>
         <w:tab/>
-        <w:t>This paper, “Design of Higher Education Quality Monitoring and Evaluation Platform Based on Big Data” combines the efficiency processing of big data and data evaluation, monitor the status of higher education normally, and construct a higher education quality detector and estimate the platform based on Spark. It can provide direct, reliable and visual data support. At the same time, it can also provide the participants in the education (educational management, educational policy makers, administrators, teachers and parents) with a more comprehensive and objective understanding of the present scenario of education development and the improvement direction from feedbacks [5]</w:t>
+        <w:t>This paper, “Design of Higher Education Quality Monitoring and Evaluation Platform Based on Big Data” combines the efficien</w:t>
+      </w:r>
+      <w:r>
+        <w:rPr>
+          <w:b w:val="0"/>
+          <w:bCs w:val="0"/>
+          <w:sz w:val="17"/>
+          <w:szCs w:val="17"/>
+        </w:rPr>
+        <w:t>t</w:t>
+      </w:r>
+      <w:r>
+        <w:rPr>
+          <w:b w:val="0"/>
+          <w:bCs w:val="0"/>
+          <w:sz w:val="17"/>
+          <w:szCs w:val="17"/>
+        </w:rPr>
+        <w:t xml:space="preserve"> processing of big data and data evaluation, monitor the status of higher education normally, and construct a higher education quality detector and estimate the platform based on Spark. It can provide direct, reliable and visual data support. At the same time, it can also provide the participants in the education (educational management, educational policy makers, administrators, teachers and parents) with a more comprehensive and objective understanding of the present scenario of education development and the improvement direction from feedbacks [5]</w:t>
       </w:r>
       <w:r>
         <w:rPr>
@@ -2038,16 +2195,7 @@
           <w:sz w:val="17"/>
           <w:szCs w:val="17"/>
         </w:rPr>
-        <w:t>The use-case model shows the system's functionality from the user's point of view through use case diagrams. There are three participants in the use case diagram, namely admin, users (which include students, teachers, alumina’s, parents etc.) and form creator. The figure below demonstrates the use case of the system</w:t>
-      </w:r>
-      <w:r>
-        <w:rPr>
-          <w:b w:val="0"/>
-          <w:bCs w:val="0"/>
-          <w:sz w:val="17"/>
-          <w:szCs w:val="17"/>
-        </w:rPr>
-        <w:t>.</w:t>
+        <w:t>The use-case model shows the system's functionality from the user's point of view through use case diagrams. There are three participants in the use case diagram, namely admin, users (which include students, teachers, alumina’s, parents etc.) and form creator. The figure below demonstrates the use case of the system.</w:t>
       </w:r>
     </w:p>
     <w:p>
@@ -2102,7 +2250,7 @@
                     </pic:cNvPicPr>
                   </pic:nvPicPr>
                   <pic:blipFill>
-                    <a:blip r:embed="rId6">
+                    <a:blip r:embed="rId7">
                       <a:extLst>
                         <a:ext uri="{28A0092B-C50C-407E-A947-70E740481C1C}">
                           <a14:useLocalDpi xmlns:a14="http://schemas.microsoft.com/office/drawing/2010/main" val="0"/>
@@ -2176,7 +2324,21 @@
           <w:sz w:val="17"/>
           <w:szCs w:val="17"/>
         </w:rPr>
-        <w:t>The role of users is to login and fill forms which are available and check answers of the same. The form creator role is assigned by the admin to other users by sharing forms with edit or delete functionality, and also view answers just like admin’s dashboard. The role of admin is similar to Form creator role with some additional functionalities.</w:t>
+        <w:t>The role of users is to login and fill forms which are available and check answers of the same. The form creator</w:t>
+      </w:r>
+      <w:r>
+        <w:rPr>
+          <w:sz w:val="17"/>
+          <w:szCs w:val="17"/>
+        </w:rPr>
+        <w:t>’s</w:t>
+      </w:r>
+      <w:r>
+        <w:rPr>
+          <w:sz w:val="17"/>
+          <w:szCs w:val="17"/>
+        </w:rPr>
+        <w:t xml:space="preserve"> role is assigned by the admin to other users by sharing forms with edit or delete functionality, and also view answers just like admin’s dashboard. The role of admin is similar to Form creator role with some additional functionalities.</w:t>
       </w:r>
     </w:p>
     <w:p>
@@ -2311,7 +2473,7 @@
           <w:sz w:val="17"/>
           <w:szCs w:val="17"/>
         </w:rPr>
-        <w:t>It also identifies before- and after-conditions for use cases and Model function between/within use cases. The activity diagram for the system is given below</w:t>
+        <w:t xml:space="preserve">It also identifies before- and after-conditions for use cases and </w:t>
       </w:r>
       <w:r>
         <w:rPr>
@@ -2321,7 +2483,17 @@
           <w:sz w:val="17"/>
           <w:szCs w:val="17"/>
         </w:rPr>
-        <w:t>.</w:t>
+        <w:t>m</w:t>
+      </w:r>
+      <w:r>
+        <w:rPr>
+          <w:b w:val="0"/>
+          <w:bCs w:val="0"/>
+          <w:spacing w:val="2"/>
+          <w:sz w:val="17"/>
+          <w:szCs w:val="17"/>
+        </w:rPr>
+        <w:t>odel function between/within use cases. The activity diagram for the system is given below.</w:t>
       </w:r>
     </w:p>
     <w:p>
@@ -2364,7 +2536,7 @@
                     </pic:cNvPicPr>
                   </pic:nvPicPr>
                   <pic:blipFill>
-                    <a:blip r:embed="rId7">
+                    <a:blip r:embed="rId8">
                       <a:extLst>
                         <a:ext uri="{28A0092B-C50C-407E-A947-70E740481C1C}">
                           <a14:useLocalDpi xmlns:a14="http://schemas.microsoft.com/office/drawing/2010/main" val="0"/>
@@ -2456,7 +2628,21 @@
           <w:sz w:val="17"/>
           <w:szCs w:val="17"/>
         </w:rPr>
-        <w:t>The system is wholly divided into 3 subsystems, which each functioning differently from the other. Initially the Admin System includes:</w:t>
+        <w:t>The system is wholly divided into 3 subsystems, w</w:t>
+      </w:r>
+      <w:r>
+        <w:rPr>
+          <w:sz w:val="17"/>
+          <w:szCs w:val="17"/>
+        </w:rPr>
+        <w:t>ith</w:t>
+      </w:r>
+      <w:r>
+        <w:rPr>
+          <w:sz w:val="17"/>
+          <w:szCs w:val="17"/>
+        </w:rPr>
+        <w:t xml:space="preserve"> each functioning differently from the other. Initially the Admin System includes:</w:t>
       </w:r>
     </w:p>
     <w:p>
@@ -2496,16 +2682,7 @@
           <w:sz w:val="17"/>
           <w:szCs w:val="17"/>
         </w:rPr>
-        <w:t xml:space="preserve">: </w:t>
-      </w:r>
-      <w:r>
-        <w:rPr>
-          <w:b w:val="0"/>
-          <w:bCs w:val="0"/>
-          <w:sz w:val="17"/>
-          <w:szCs w:val="17"/>
-        </w:rPr>
-        <w:t>Here the admin needs to enter email id and password to login into the system. The email id is taken as the primary key</w:t>
+        <w:t>: Here the admin needs to enter email id and password to login into the system. The email id is taken as primary key</w:t>
       </w:r>
       <w:r>
         <w:rPr>
@@ -2554,43 +2731,25 @@
           <w:sz w:val="17"/>
           <w:szCs w:val="17"/>
         </w:rPr>
-        <w:t xml:space="preserve">: </w:t>
-      </w:r>
-      <w:r>
-        <w:rPr>
-          <w:b w:val="0"/>
-          <w:bCs w:val="0"/>
-          <w:sz w:val="17"/>
-          <w:szCs w:val="17"/>
-        </w:rPr>
-        <w:t>Here, the admin can see all forms which are created by self and also forms which are shared to him. A search bar helps to find the required form. The admin form dashboard includes t</w:t>
-      </w:r>
-      <w:r>
-        <w:rPr>
-          <w:b w:val="0"/>
-          <w:bCs w:val="0"/>
-          <w:sz w:val="17"/>
-          <w:szCs w:val="17"/>
-        </w:rPr>
-        <w:t xml:space="preserve">wo main </w:t>
-      </w:r>
-      <w:r>
-        <w:rPr>
-          <w:b w:val="0"/>
-          <w:bCs w:val="0"/>
-          <w:sz w:val="17"/>
-          <w:szCs w:val="17"/>
-        </w:rPr>
-        <w:t>features</w:t>
-      </w:r>
-      <w:r>
-        <w:rPr>
-          <w:b w:val="0"/>
-          <w:bCs w:val="0"/>
-          <w:sz w:val="17"/>
-          <w:szCs w:val="17"/>
-        </w:rPr>
-        <w:t xml:space="preserve"> </w:t>
+        <w:t xml:space="preserve">: Here, the admin can see all </w:t>
+      </w:r>
+      <w:r>
+        <w:rPr>
+          <w:b w:val="0"/>
+          <w:bCs w:val="0"/>
+          <w:sz w:val="17"/>
+          <w:szCs w:val="17"/>
+        </w:rPr>
+        <w:t xml:space="preserve">the </w:t>
+      </w:r>
+      <w:r>
+        <w:rPr>
+          <w:b w:val="0"/>
+          <w:bCs w:val="0"/>
+          <w:sz w:val="17"/>
+          <w:szCs w:val="17"/>
+        </w:rPr>
+        <w:t xml:space="preserve">forms which are created by self and also forms which are shared to him. A search bar helps to find the required form. The admin form dashboard includes two main features </w:t>
       </w:r>
       <w:r>
         <w:rPr>
@@ -2698,25 +2857,7 @@
           <w:sz w:val="17"/>
           <w:szCs w:val="17"/>
         </w:rPr>
-        <w:t xml:space="preserve">:  </w:t>
-      </w:r>
-      <w:r>
-        <w:rPr>
-          <w:b w:val="0"/>
-          <w:bCs w:val="0"/>
-          <w:sz w:val="17"/>
-          <w:szCs w:val="17"/>
-        </w:rPr>
-        <w:t>All forms can be edited by the admin by selecting the option</w:t>
-      </w:r>
-      <w:r>
-        <w:rPr>
-          <w:b w:val="0"/>
-          <w:bCs w:val="0"/>
-          <w:sz w:val="17"/>
-          <w:szCs w:val="17"/>
-        </w:rPr>
-        <w:t>.</w:t>
+        <w:t>:  All forms can be edited by the admin by selecting the option.</w:t>
       </w:r>
     </w:p>
     <w:p>
@@ -2756,34 +2897,7 @@
           <w:sz w:val="17"/>
           <w:szCs w:val="17"/>
         </w:rPr>
-        <w:t xml:space="preserve">: </w:t>
-      </w:r>
-      <w:r>
-        <w:rPr>
-          <w:b w:val="0"/>
-          <w:bCs w:val="0"/>
-          <w:sz w:val="17"/>
-          <w:szCs w:val="17"/>
-        </w:rPr>
-        <w:t>The form made can be published i.e., made available to be filled by the targeted users by selecting further options</w:t>
-      </w:r>
-      <w:r>
-        <w:rPr>
-          <w:b w:val="0"/>
-          <w:bCs w:val="0"/>
-          <w:sz w:val="17"/>
-          <w:szCs w:val="17"/>
-        </w:rPr>
-        <w:t xml:space="preserve">. </w:t>
-      </w:r>
-      <w:r>
-        <w:rPr>
-          <w:b w:val="0"/>
-          <w:bCs w:val="0"/>
-          <w:sz w:val="17"/>
-          <w:szCs w:val="17"/>
-        </w:rPr>
-        <w:t>A time stamp is maintained to refrain from editing the form after publishing</w:t>
+        <w:t>: The form made can be published i.e., made available to be filled by the targeted users by selecting further options. A time stamp is maintained to refrain from editing the form after publishing</w:t>
       </w:r>
     </w:p>
     <w:p>
@@ -2821,16 +2935,7 @@
           <w:sz w:val="17"/>
           <w:szCs w:val="17"/>
         </w:rPr>
-        <w:t xml:space="preserve">: </w:t>
-      </w:r>
-      <w:r>
-        <w:rPr>
-          <w:b w:val="0"/>
-          <w:bCs w:val="0"/>
-          <w:sz w:val="17"/>
-          <w:szCs w:val="17"/>
-        </w:rPr>
-        <w:t>The form can be further shared to other creators for changes</w:t>
+        <w:t>: The form can be further shared to other creators for changes</w:t>
       </w:r>
     </w:p>
     <w:p>
@@ -2870,25 +2975,7 @@
           <w:sz w:val="17"/>
           <w:szCs w:val="17"/>
         </w:rPr>
-        <w:t xml:space="preserve">: </w:t>
-      </w:r>
-      <w:r>
-        <w:rPr>
-          <w:b w:val="0"/>
-          <w:bCs w:val="0"/>
-          <w:sz w:val="17"/>
-          <w:szCs w:val="17"/>
-        </w:rPr>
-        <w:t>Here, the admin can check for responses of the form filled by user, with appropriate graph display for convenience</w:t>
-      </w:r>
-      <w:r>
-        <w:rPr>
-          <w:b w:val="0"/>
-          <w:bCs w:val="0"/>
-          <w:sz w:val="17"/>
-          <w:szCs w:val="17"/>
-        </w:rPr>
-        <w:t>.</w:t>
+        <w:t>: Here, the admin can check for responses of the form filled by user, with appropriate graph display for convenience.</w:t>
       </w:r>
     </w:p>
     <w:p>
@@ -2923,35 +3010,49 @@
           <w:sz w:val="17"/>
           <w:szCs w:val="17"/>
         </w:rPr>
-        <w:t xml:space="preserve">The </w:t>
-      </w:r>
-      <w:r>
-        <w:rPr>
-          <w:sz w:val="17"/>
-          <w:szCs w:val="17"/>
-        </w:rPr>
-        <w:t>response</w:t>
-      </w:r>
-      <w:r>
-        <w:rPr>
-          <w:sz w:val="17"/>
-          <w:szCs w:val="17"/>
-        </w:rPr>
-        <w:t xml:space="preserve"> feature </w:t>
-      </w:r>
-      <w:r>
-        <w:rPr>
-          <w:sz w:val="17"/>
-          <w:szCs w:val="17"/>
-        </w:rPr>
-        <w:t>gives t</w:t>
-      </w:r>
-      <w:r>
-        <w:rPr>
-          <w:sz w:val="17"/>
-          <w:szCs w:val="17"/>
-        </w:rPr>
-        <w:t xml:space="preserve">he detailed response of individual users can be viewed here, with its selected answers. Also, a list of which users are left to fill forms can be viewed. </w:t>
+        <w:t xml:space="preserve">The response feature </w:t>
+      </w:r>
+      <w:r>
+        <w:rPr>
+          <w:sz w:val="17"/>
+          <w:szCs w:val="17"/>
+        </w:rPr>
+        <w:t>gives</w:t>
+      </w:r>
+      <w:r>
+        <w:rPr>
+          <w:sz w:val="17"/>
+          <w:szCs w:val="17"/>
+        </w:rPr>
+        <w:t xml:space="preserve"> detail response of individual users</w:t>
+      </w:r>
+      <w:r>
+        <w:rPr>
+          <w:sz w:val="17"/>
+          <w:szCs w:val="17"/>
+        </w:rPr>
+        <w:t>, which</w:t>
+      </w:r>
+      <w:r>
+        <w:rPr>
+          <w:sz w:val="17"/>
+          <w:szCs w:val="17"/>
+        </w:rPr>
+        <w:t xml:space="preserve"> can be viewed with its selected answers. Also, a list of users </w:t>
+      </w:r>
+      <w:r>
+        <w:rPr>
+          <w:sz w:val="17"/>
+          <w:szCs w:val="17"/>
+        </w:rPr>
+        <w:t xml:space="preserve">which </w:t>
+      </w:r>
+      <w:r>
+        <w:rPr>
+          <w:sz w:val="17"/>
+          <w:szCs w:val="17"/>
+        </w:rPr>
+        <w:t xml:space="preserve">are left to fill form can be viewed. </w:t>
       </w:r>
     </w:p>
     <w:p>
@@ -2986,7 +3087,49 @@
           <w:sz w:val="17"/>
           <w:szCs w:val="17"/>
         </w:rPr>
-        <w:t>A reminder function is available to send reminders to the users whose response are not recorded via email</w:t>
+        <w:t>A reminder function is available to send reminders to the users</w:t>
+      </w:r>
+      <w:r>
+        <w:rPr>
+          <w:sz w:val="17"/>
+          <w:szCs w:val="17"/>
+        </w:rPr>
+        <w:t xml:space="preserve"> </w:t>
+      </w:r>
+      <w:r>
+        <w:rPr>
+          <w:sz w:val="17"/>
+          <w:szCs w:val="17"/>
+        </w:rPr>
+        <w:t>via email</w:t>
+      </w:r>
+      <w:r>
+        <w:rPr>
+          <w:sz w:val="17"/>
+          <w:szCs w:val="17"/>
+        </w:rPr>
+        <w:t>,</w:t>
+      </w:r>
+      <w:r>
+        <w:rPr>
+          <w:sz w:val="17"/>
+          <w:szCs w:val="17"/>
+        </w:rPr>
+        <w:t xml:space="preserve"> whose response </w:t>
+      </w:r>
+      <w:r>
+        <w:rPr>
+          <w:sz w:val="17"/>
+          <w:szCs w:val="17"/>
+        </w:rPr>
+        <w:t>is</w:t>
+      </w:r>
+      <w:r>
+        <w:rPr>
+          <w:sz w:val="17"/>
+          <w:szCs w:val="17"/>
+        </w:rPr>
+        <w:t xml:space="preserve"> not recorded</w:t>
       </w:r>
       <w:r>
         <w:rPr>
@@ -3033,16 +3176,43 @@
           <w:sz w:val="17"/>
           <w:szCs w:val="17"/>
         </w:rPr>
-        <w:t xml:space="preserve">: </w:t>
-      </w:r>
-      <w:r>
-        <w:rPr>
-          <w:b w:val="0"/>
-          <w:bCs w:val="0"/>
-          <w:sz w:val="17"/>
-          <w:szCs w:val="17"/>
-        </w:rPr>
-        <w:t>For creating a new form, we need to first add form name and its description, which will then redirect us to the form creation page. The form can have maximum twenty questions with five choices at max. The choices can be of:</w:t>
+        <w:t xml:space="preserve">: For creating a new form, we need to first add form name and </w:t>
+      </w:r>
+      <w:r>
+        <w:rPr>
+          <w:b w:val="0"/>
+          <w:bCs w:val="0"/>
+          <w:sz w:val="17"/>
+          <w:szCs w:val="17"/>
+        </w:rPr>
+        <w:t>a short</w:t>
+      </w:r>
+      <w:r>
+        <w:rPr>
+          <w:b w:val="0"/>
+          <w:bCs w:val="0"/>
+          <w:sz w:val="17"/>
+          <w:szCs w:val="17"/>
+        </w:rPr>
+        <w:t xml:space="preserve"> description, which will then redirect us to the form creation page. The form can have maximum twenty questions with five choices at max. The choices can be of</w:t>
+      </w:r>
+      <w:r>
+        <w:rPr>
+          <w:b w:val="0"/>
+          <w:bCs w:val="0"/>
+          <w:sz w:val="17"/>
+          <w:szCs w:val="17"/>
+        </w:rPr>
+        <w:t xml:space="preserve"> the type</w:t>
+      </w:r>
+      <w:r>
+        <w:rPr>
+          <w:b w:val="0"/>
+          <w:bCs w:val="0"/>
+          <w:sz w:val="17"/>
+          <w:szCs w:val="17"/>
+        </w:rPr>
+        <w:t>:</w:t>
       </w:r>
     </w:p>
     <w:p>
@@ -3167,7 +3337,21 @@
           <w:sz w:val="17"/>
           <w:szCs w:val="17"/>
         </w:rPr>
-        <w:t>Linear scale: Used to give generalized options. For e.g., bad, average, good, very god, excellent etc.</w:t>
+        <w:t>Linear scale: Used to give generalized options. For e.g., bad, average, good, very go</w:t>
+      </w:r>
+      <w:r>
+        <w:rPr>
+          <w:sz w:val="17"/>
+          <w:szCs w:val="17"/>
+        </w:rPr>
+        <w:t>o</w:t>
+      </w:r>
+      <w:r>
+        <w:rPr>
+          <w:sz w:val="17"/>
+          <w:szCs w:val="17"/>
+        </w:rPr>
+        <w:t>d, excellent etc.</w:t>
       </w:r>
     </w:p>
     <w:p>
@@ -3206,25 +3390,7 @@
           <w:sz w:val="17"/>
           <w:szCs w:val="17"/>
         </w:rPr>
-        <w:t xml:space="preserve">: </w:t>
-      </w:r>
-      <w:r>
-        <w:rPr>
-          <w:b w:val="0"/>
-          <w:bCs w:val="0"/>
-          <w:sz w:val="17"/>
-          <w:szCs w:val="17"/>
-        </w:rPr>
-        <w:t>After saving the form we can preview the form, save the form and also print the form</w:t>
-      </w:r>
-      <w:r>
-        <w:rPr>
-          <w:b w:val="0"/>
-          <w:bCs w:val="0"/>
-          <w:sz w:val="17"/>
-          <w:szCs w:val="17"/>
-        </w:rPr>
-        <w:t>.</w:t>
+        <w:t>: After saving the form we can preview the form, save the form and also print the form.</w:t>
       </w:r>
     </w:p>
     <w:p>
@@ -3327,16 +3493,7 @@
           <w:sz w:val="17"/>
           <w:szCs w:val="17"/>
         </w:rPr>
-        <w:t xml:space="preserve">: </w:t>
-      </w:r>
-      <w:r>
-        <w:rPr>
-          <w:b w:val="0"/>
-          <w:bCs w:val="0"/>
-          <w:sz w:val="17"/>
-          <w:szCs w:val="17"/>
-        </w:rPr>
-        <w:t>The user needs to enter email id and password to login into the system</w:t>
+        <w:t>: The user needs to enter email id and password to login into the system</w:t>
       </w:r>
       <w:r>
         <w:rPr>
@@ -3384,25 +3541,7 @@
           <w:sz w:val="17"/>
           <w:szCs w:val="17"/>
         </w:rPr>
-        <w:t xml:space="preserve">: </w:t>
-      </w:r>
-      <w:r>
-        <w:rPr>
-          <w:b w:val="0"/>
-          <w:bCs w:val="0"/>
-          <w:sz w:val="17"/>
-          <w:szCs w:val="17"/>
-        </w:rPr>
-        <w:t>Here, the user can see all forms which are shared to him and which needs to be filled. The user form dashboard includes the following features</w:t>
-      </w:r>
-      <w:r>
-        <w:rPr>
-          <w:b w:val="0"/>
-          <w:bCs w:val="0"/>
-          <w:sz w:val="17"/>
-          <w:szCs w:val="17"/>
-        </w:rPr>
-        <w:t>.</w:t>
+        <w:t>: Here, the user can see all forms which are shared to him and which needs to be filled. The user form dashboard includes the following features.</w:t>
       </w:r>
     </w:p>
     <w:p>
@@ -3441,25 +3580,7 @@
           <w:sz w:val="17"/>
           <w:szCs w:val="17"/>
         </w:rPr>
-        <w:t xml:space="preserve">: </w:t>
-      </w:r>
-      <w:r>
-        <w:rPr>
-          <w:b w:val="0"/>
-          <w:bCs w:val="0"/>
-          <w:sz w:val="17"/>
-          <w:szCs w:val="17"/>
-        </w:rPr>
-        <w:t>User can view or check all the forms which are required to be filled</w:t>
-      </w:r>
-      <w:r>
-        <w:rPr>
-          <w:b w:val="0"/>
-          <w:bCs w:val="0"/>
-          <w:sz w:val="17"/>
-          <w:szCs w:val="17"/>
-        </w:rPr>
-        <w:t>.</w:t>
+        <w:t>: User can view or check all the forms which are required to be filled.</w:t>
       </w:r>
     </w:p>
     <w:p>
@@ -3498,16 +3619,25 @@
           <w:sz w:val="17"/>
           <w:szCs w:val="17"/>
         </w:rPr>
-        <w:t xml:space="preserve">: </w:t>
-      </w:r>
-      <w:r>
-        <w:rPr>
-          <w:b w:val="0"/>
-          <w:bCs w:val="0"/>
-          <w:sz w:val="17"/>
-          <w:szCs w:val="17"/>
-        </w:rPr>
-        <w:t>Once the form is filled the form will disappear form the dashboard to avoid confusions.</w:t>
+        <w:t>: Once the form is filled</w:t>
+      </w:r>
+      <w:r>
+        <w:rPr>
+          <w:b w:val="0"/>
+          <w:bCs w:val="0"/>
+          <w:sz w:val="17"/>
+          <w:szCs w:val="17"/>
+        </w:rPr>
+        <w:t>,</w:t>
+      </w:r>
+      <w:r>
+        <w:rPr>
+          <w:b w:val="0"/>
+          <w:bCs w:val="0"/>
+          <w:sz w:val="17"/>
+          <w:szCs w:val="17"/>
+        </w:rPr>
+        <w:t xml:space="preserve"> the form will disappear form the dashboard to avoid confusions.</w:t>
       </w:r>
     </w:p>
     <w:p>
@@ -3546,16 +3676,7 @@
           <w:sz w:val="17"/>
           <w:szCs w:val="17"/>
         </w:rPr>
-        <w:t xml:space="preserve">: </w:t>
-      </w:r>
-      <w:r>
-        <w:rPr>
-          <w:b w:val="0"/>
-          <w:bCs w:val="0"/>
-          <w:sz w:val="17"/>
-          <w:szCs w:val="17"/>
-        </w:rPr>
-        <w:t>Users have to select appropriate choices for the given question and proceed for</w:t>
+        <w:t>: Users have to select appropriate choices for the given question and proceed for</w:t>
       </w:r>
       <w:r>
         <w:rPr>
@@ -3573,16 +3694,7 @@
           <w:sz w:val="17"/>
           <w:szCs w:val="17"/>
         </w:rPr>
-        <w:t>submission</w:t>
-      </w:r>
-      <w:r>
-        <w:rPr>
-          <w:b w:val="0"/>
-          <w:bCs w:val="0"/>
-          <w:sz w:val="17"/>
-          <w:szCs w:val="17"/>
-        </w:rPr>
-        <w:t>.</w:t>
+        <w:t>submission.</w:t>
       </w:r>
     </w:p>
     <w:p>
@@ -3621,25 +3733,7 @@
           <w:sz w:val="17"/>
           <w:szCs w:val="17"/>
         </w:rPr>
-        <w:t xml:space="preserve">: </w:t>
-      </w:r>
-      <w:r>
-        <w:rPr>
-          <w:b w:val="0"/>
-          <w:bCs w:val="0"/>
-          <w:sz w:val="17"/>
-          <w:szCs w:val="17"/>
-        </w:rPr>
-        <w:t>Users can preview the form before submission</w:t>
-      </w:r>
-      <w:r>
-        <w:rPr>
-          <w:b w:val="0"/>
-          <w:bCs w:val="0"/>
-          <w:sz w:val="17"/>
-          <w:szCs w:val="17"/>
-        </w:rPr>
-        <w:t>.</w:t>
+        <w:t>: Users can preview the form before submission.</w:t>
       </w:r>
     </w:p>
     <w:p>
@@ -3678,25 +3772,25 @@
           <w:sz w:val="17"/>
           <w:szCs w:val="17"/>
         </w:rPr>
-        <w:t xml:space="preserve">: </w:t>
-      </w:r>
-      <w:r>
-        <w:rPr>
-          <w:b w:val="0"/>
-          <w:bCs w:val="0"/>
-          <w:sz w:val="17"/>
-          <w:szCs w:val="17"/>
-        </w:rPr>
-        <w:t>Users can view their form filled history</w:t>
-      </w:r>
-      <w:r>
-        <w:rPr>
-          <w:b w:val="0"/>
-          <w:bCs w:val="0"/>
-          <w:sz w:val="17"/>
-          <w:szCs w:val="17"/>
-        </w:rPr>
-        <w:t>.</w:t>
+        <w:t xml:space="preserve">: Users can view their filled </w:t>
+      </w:r>
+      <w:r>
+        <w:rPr>
+          <w:b w:val="0"/>
+          <w:bCs w:val="0"/>
+          <w:sz w:val="17"/>
+          <w:szCs w:val="17"/>
+        </w:rPr>
+        <w:t xml:space="preserve">form </w:t>
+      </w:r>
+      <w:r>
+        <w:rPr>
+          <w:b w:val="0"/>
+          <w:bCs w:val="0"/>
+          <w:sz w:val="17"/>
+          <w:szCs w:val="17"/>
+        </w:rPr>
+        <w:t>history.</w:t>
       </w:r>
     </w:p>
     <w:p>
@@ -3765,16 +3859,7 @@
           <w:sz w:val="17"/>
           <w:szCs w:val="17"/>
         </w:rPr>
-        <w:t xml:space="preserve"> </w:t>
-      </w:r>
-      <w:r>
-        <w:rPr>
-          <w:b w:val="0"/>
-          <w:bCs w:val="0"/>
-          <w:sz w:val="17"/>
-          <w:szCs w:val="17"/>
-        </w:rPr>
-        <w:t>includes the following features</w:t>
+        <w:t xml:space="preserve"> includes the following features</w:t>
       </w:r>
     </w:p>
     <w:p>
@@ -3813,25 +3898,7 @@
           <w:sz w:val="17"/>
           <w:szCs w:val="17"/>
         </w:rPr>
-        <w:t xml:space="preserve">: </w:t>
-      </w:r>
-      <w:r>
-        <w:rPr>
-          <w:b w:val="0"/>
-          <w:bCs w:val="0"/>
-          <w:sz w:val="17"/>
-          <w:szCs w:val="17"/>
-        </w:rPr>
-        <w:t>The creator needs to enter email id and password to login into the system</w:t>
-      </w:r>
-      <w:r>
-        <w:rPr>
-          <w:b w:val="0"/>
-          <w:bCs w:val="0"/>
-          <w:sz w:val="17"/>
-          <w:szCs w:val="17"/>
-        </w:rPr>
-        <w:t>.</w:t>
+        <w:t>: The creator needs to enter email id and password to login into the system.</w:t>
       </w:r>
     </w:p>
     <w:p>
@@ -3870,25 +3937,7 @@
           <w:sz w:val="17"/>
           <w:szCs w:val="17"/>
         </w:rPr>
-        <w:t xml:space="preserve">: </w:t>
-      </w:r>
-      <w:r>
-        <w:rPr>
-          <w:b w:val="0"/>
-          <w:bCs w:val="0"/>
-          <w:sz w:val="17"/>
-          <w:szCs w:val="17"/>
-        </w:rPr>
-        <w:t>Here the creator can see all the forms</w:t>
-      </w:r>
-      <w:r>
-        <w:rPr>
-          <w:b w:val="0"/>
-          <w:bCs w:val="0"/>
-          <w:sz w:val="17"/>
-          <w:szCs w:val="17"/>
-        </w:rPr>
-        <w:t>.</w:t>
+        <w:t>: Here the creator can see all the forms.</w:t>
       </w:r>
     </w:p>
     <w:p>
@@ -3927,25 +3976,7 @@
           <w:sz w:val="17"/>
           <w:szCs w:val="17"/>
         </w:rPr>
-        <w:t xml:space="preserve">: </w:t>
-      </w:r>
-      <w:r>
-        <w:rPr>
-          <w:b w:val="0"/>
-          <w:bCs w:val="0"/>
-          <w:sz w:val="17"/>
-          <w:szCs w:val="17"/>
-        </w:rPr>
-        <w:t>The form creator can see all the forms which are shared by the form admin, A small tag helps it to recognized the shared forms</w:t>
-      </w:r>
-      <w:r>
-        <w:rPr>
-          <w:b w:val="0"/>
-          <w:bCs w:val="0"/>
-          <w:sz w:val="17"/>
-          <w:szCs w:val="17"/>
-        </w:rPr>
-        <w:t>.</w:t>
+        <w:t>: The form creator can see all the forms which are shared by the form admin, A small tag helps to recognized the shared forms.</w:t>
       </w:r>
     </w:p>
     <w:p>
@@ -3984,16 +4015,7 @@
           <w:sz w:val="17"/>
           <w:szCs w:val="17"/>
         </w:rPr>
-        <w:t xml:space="preserve">: </w:t>
-      </w:r>
-      <w:r>
-        <w:rPr>
-          <w:b w:val="0"/>
-          <w:bCs w:val="0"/>
-          <w:sz w:val="17"/>
-          <w:szCs w:val="17"/>
-        </w:rPr>
-        <w:t>For the shared forms only the edit feature is available, the creator needs to make changes as per required in the form in the admin’s given time. As the forms are edited, all the changes are synchronized in the admin form dashboard as well.</w:t>
+        <w:t>: For the shared forms only the edit feature is available, the creator needs to make changes as per required in the form in the admin’s given time. As the forms are edited, all the changes are synchronized in the admin form dashboard as well.</w:t>
       </w:r>
     </w:p>
     <w:p>
@@ -4032,16 +4054,7 @@
           <w:sz w:val="17"/>
           <w:szCs w:val="17"/>
         </w:rPr>
-        <w:t xml:space="preserve">: </w:t>
-      </w:r>
-      <w:r>
-        <w:rPr>
-          <w:b w:val="0"/>
-          <w:bCs w:val="0"/>
-          <w:sz w:val="17"/>
-          <w:szCs w:val="17"/>
-        </w:rPr>
-        <w:t>For these forms, the form creator himself is the admin, so all the features are same for this type of form</w:t>
+        <w:t>: For these forms, the form creator himself is the admin, so all the features are same for this type of form</w:t>
       </w:r>
       <w:r>
         <w:rPr>
@@ -4120,7 +4133,7 @@
           <w:sz w:val="17"/>
           <w:szCs w:val="17"/>
         </w:rPr>
-        <w:t>Motivating individuals to guide others, gives a sense of responsibility and engagement. We will feel implicated in the progress of our college and will be more inspired as a result.[1]</w:t>
+        <w:t>Motivating individuals to guide others, gives a sense of responsibility and engagement. We will feel implicated in the progress of our college and will be more inspired as a result.[1].</w:t>
       </w:r>
       <w:r>
         <w:rPr>
@@ -4128,7 +4141,7 @@
           <w:sz w:val="17"/>
           <w:szCs w:val="17"/>
         </w:rPr>
-        <w:t>.</w:t>
+        <w:t xml:space="preserve"> Feedbacks taken via the proposed system will be effectively used and hence many queries will be solved.</w:t>
       </w:r>
     </w:p>
     <w:p>
@@ -4160,7 +4173,55 @@
           <w:sz w:val="17"/>
           <w:szCs w:val="17"/>
         </w:rPr>
-        <w:t>The forthcoming plans of the system includes the following scenarios: 1) If the user does not have an email address for e.g., parents then they will use another key to fill the form i.e., Student Registration Number + Smart Card Number + Mobile Number of Parents combined will be Primary key. 2) Provisions to select default answers for every question by form designer so that if the user do not have the will to fill the feedback form then the user can just select the Submit button directly and in Feedback Analysis, it should check how many users have directly checked the submission button without modifying the default choice of all feedback questions. (This will tell us how many users were disinterested in filling the feedback form).</w:t>
+        <w:t xml:space="preserve">The forthcoming plans of the system includes the following scenarios: 1) If the user does not have an email address for </w:t>
+      </w:r>
+      <w:r>
+        <w:rPr>
+          <w:color w:val="222222"/>
+          <w:sz w:val="17"/>
+          <w:szCs w:val="17"/>
+        </w:rPr>
+        <w:t>e.g.,</w:t>
+      </w:r>
+      <w:r>
+        <w:rPr>
+          <w:color w:val="222222"/>
+          <w:sz w:val="17"/>
+          <w:szCs w:val="17"/>
+        </w:rPr>
+        <w:t xml:space="preserve"> parents</w:t>
+      </w:r>
+      <w:r>
+        <w:rPr>
+          <w:color w:val="222222"/>
+          <w:sz w:val="17"/>
+          <w:szCs w:val="17"/>
+        </w:rPr>
+        <w:t>,</w:t>
+      </w:r>
+      <w:r>
+        <w:rPr>
+          <w:color w:val="222222"/>
+          <w:sz w:val="17"/>
+          <w:szCs w:val="17"/>
+        </w:rPr>
+        <w:t xml:space="preserve"> then they will use another key to fill the form i.e., Student Registration Number + Smart Card Number + Mobile Number of Parents combined will be Primary key. 2) Provisions </w:t>
+      </w:r>
+      <w:r>
+        <w:rPr>
+          <w:color w:val="222222"/>
+          <w:sz w:val="17"/>
+          <w:szCs w:val="17"/>
+        </w:rPr>
+        <w:t>of getting</w:t>
+      </w:r>
+      <w:r>
+        <w:rPr>
+          <w:color w:val="222222"/>
+          <w:sz w:val="17"/>
+          <w:szCs w:val="17"/>
+        </w:rPr>
+        <w:t xml:space="preserve"> default answers for every question by form designer so that if the user do not have the will to fill the feedback form then the user can just select the Submit button directly and in Feedback Analysis, it should check how many users have directly checked the submission button without modifying the default choice of all feedback questions. (This will tell us how many users were disinterested in filling the feedback form).</w:t>
       </w:r>
       <w:r>
         <w:rPr>
@@ -4190,15 +4251,7 @@
           <w:sz w:val="17"/>
           <w:szCs w:val="17"/>
         </w:rPr>
-        <w:t>Implementation of breakpoints in the question which helps in segregation of user’s choices at last. 7) the form system can be further used for subject quizzes and online test etc. and 8) to take question’s input from other format files like pdf, word, excel et</w:t>
-      </w:r>
-      <w:r>
-        <w:rPr>
-          <w:color w:val="222222"/>
-          <w:sz w:val="17"/>
-          <w:szCs w:val="17"/>
-        </w:rPr>
-        <w:t>c</w:t>
+        <w:t>Implementation of breakpoints in the question which helps in segregation of user’s choices at last. 7) the form system can be further used for subject quizzes and online test etc. and 8) to take question’s input from other format files like pdf, word, excel etc</w:t>
       </w:r>
       <w:r>
         <w:rPr>
@@ -4366,55 +4419,7 @@
           <w:sz w:val="17"/>
           <w:szCs w:val="17"/>
         </w:rPr>
-        <w:t xml:space="preserve">T. </w:t>
-      </w:r>
-      <w:proofErr w:type="spellStart"/>
-      <w:r>
-        <w:rPr>
-          <w:sz w:val="17"/>
-          <w:szCs w:val="17"/>
-        </w:rPr>
-        <w:t>Mejtoft</w:t>
-      </w:r>
-      <w:proofErr w:type="spellEnd"/>
-      <w:r>
-        <w:rPr>
-          <w:sz w:val="17"/>
-          <w:szCs w:val="17"/>
-        </w:rPr>
-        <w:t xml:space="preserve">, L. Lindberg, U. </w:t>
-      </w:r>
-      <w:proofErr w:type="spellStart"/>
-      <w:r>
-        <w:rPr>
-          <w:sz w:val="17"/>
-          <w:szCs w:val="17"/>
-        </w:rPr>
-        <w:t>Söderström</w:t>
-      </w:r>
-      <w:proofErr w:type="spellEnd"/>
-      <w:r>
-        <w:rPr>
-          <w:sz w:val="17"/>
-          <w:szCs w:val="17"/>
-        </w:rPr>
-        <w:t xml:space="preserve">, and E. </w:t>
-      </w:r>
-      <w:proofErr w:type="spellStart"/>
-      <w:r>
-        <w:rPr>
-          <w:sz w:val="17"/>
-          <w:szCs w:val="17"/>
-        </w:rPr>
-        <w:t>Mårell</w:t>
-      </w:r>
-      <w:proofErr w:type="spellEnd"/>
-      <w:r>
-        <w:rPr>
-          <w:sz w:val="17"/>
-          <w:szCs w:val="17"/>
-        </w:rPr>
-        <w:t xml:space="preserve">-Olsson, “Feedback in commercial educational applications,” </w:t>
+        <w:t xml:space="preserve">T. Mejtoft, L. Lindberg, U. Söderström, and E. Mårell-Olsson, “Feedback in commercial educational applications,” </w:t>
       </w:r>
       <w:r>
         <w:rPr>
@@ -4458,71 +4463,7 @@
           <w:sz w:val="17"/>
           <w:szCs w:val="17"/>
         </w:rPr>
-        <w:t xml:space="preserve">E. L. Vargas, J. </w:t>
-      </w:r>
-      <w:proofErr w:type="spellStart"/>
-      <w:r>
-        <w:rPr>
-          <w:sz w:val="17"/>
-          <w:szCs w:val="17"/>
-        </w:rPr>
-        <w:t>Hejderup</w:t>
-      </w:r>
-      <w:proofErr w:type="spellEnd"/>
-      <w:r>
-        <w:rPr>
-          <w:sz w:val="17"/>
-          <w:szCs w:val="17"/>
-        </w:rPr>
-        <w:t xml:space="preserve">, M. </w:t>
-      </w:r>
-      <w:proofErr w:type="spellStart"/>
-      <w:r>
-        <w:rPr>
-          <w:sz w:val="17"/>
-          <w:szCs w:val="17"/>
-        </w:rPr>
-        <w:t>Kechagia</w:t>
-      </w:r>
-      <w:proofErr w:type="spellEnd"/>
-      <w:r>
-        <w:rPr>
-          <w:sz w:val="17"/>
-          <w:szCs w:val="17"/>
-        </w:rPr>
-        <w:t xml:space="preserve">, M. </w:t>
-      </w:r>
-      <w:proofErr w:type="spellStart"/>
-      <w:r>
-        <w:rPr>
-          <w:sz w:val="17"/>
-          <w:szCs w:val="17"/>
-        </w:rPr>
-        <w:t>Bruntink</w:t>
-      </w:r>
-      <w:proofErr w:type="spellEnd"/>
-      <w:r>
-        <w:rPr>
-          <w:sz w:val="17"/>
-          <w:szCs w:val="17"/>
-        </w:rPr>
-        <w:t xml:space="preserve">, and G. </w:t>
-      </w:r>
-      <w:proofErr w:type="spellStart"/>
-      <w:r>
-        <w:rPr>
-          <w:sz w:val="17"/>
-          <w:szCs w:val="17"/>
-        </w:rPr>
-        <w:t>Gousios</w:t>
-      </w:r>
-      <w:proofErr w:type="spellEnd"/>
-      <w:r>
-        <w:rPr>
-          <w:sz w:val="17"/>
-          <w:szCs w:val="17"/>
-        </w:rPr>
-        <w:t xml:space="preserve">, “Enabling real-time feedback in software engineering,” </w:t>
+        <w:t xml:space="preserve">E. L. Vargas, J. Hejderup, M. Kechagia, M. Bruntink, and G. Gousios, “Enabling real-time feedback in software engineering,” </w:t>
       </w:r>
       <w:r>
         <w:rPr>
@@ -4566,55 +4507,7 @@
           <w:sz w:val="17"/>
           <w:szCs w:val="17"/>
         </w:rPr>
-        <w:t xml:space="preserve">H. </w:t>
-      </w:r>
-      <w:proofErr w:type="spellStart"/>
-      <w:r>
-        <w:rPr>
-          <w:sz w:val="17"/>
-          <w:szCs w:val="17"/>
-        </w:rPr>
-        <w:t>Keuning</w:t>
-      </w:r>
-      <w:proofErr w:type="spellEnd"/>
-      <w:r>
-        <w:rPr>
-          <w:sz w:val="17"/>
-          <w:szCs w:val="17"/>
-        </w:rPr>
-        <w:t xml:space="preserve">, J. </w:t>
-      </w:r>
-      <w:proofErr w:type="spellStart"/>
-      <w:r>
-        <w:rPr>
-          <w:sz w:val="17"/>
-          <w:szCs w:val="17"/>
-        </w:rPr>
-        <w:t>Jeuring</w:t>
-      </w:r>
-      <w:proofErr w:type="spellEnd"/>
-      <w:r>
-        <w:rPr>
-          <w:sz w:val="17"/>
-          <w:szCs w:val="17"/>
-        </w:rPr>
-        <w:t xml:space="preserve">, and B. </w:t>
-      </w:r>
-      <w:proofErr w:type="spellStart"/>
-      <w:r>
-        <w:rPr>
-          <w:sz w:val="17"/>
-          <w:szCs w:val="17"/>
-        </w:rPr>
-        <w:t>Heeren</w:t>
-      </w:r>
-      <w:proofErr w:type="spellEnd"/>
-      <w:r>
-        <w:rPr>
-          <w:sz w:val="17"/>
-          <w:szCs w:val="17"/>
-        </w:rPr>
-        <w:t xml:space="preserve">, “A Systematic Literature Review of Automated Feedback Generation for Programming Exercises,” </w:t>
+        <w:t xml:space="preserve">H. Keuning, J. Jeuring, and B. Heeren, “A Systematic Literature Review of Automated Feedback Generation for Programming Exercises,” </w:t>
       </w:r>
       <w:r>
         <w:rPr>
@@ -4658,23 +4551,7 @@
           <w:sz w:val="17"/>
           <w:szCs w:val="17"/>
         </w:rPr>
-        <w:t xml:space="preserve">E. Dubois and F. </w:t>
-      </w:r>
-      <w:proofErr w:type="spellStart"/>
-      <w:r>
-        <w:rPr>
-          <w:sz w:val="17"/>
-          <w:szCs w:val="17"/>
-        </w:rPr>
-        <w:t>Pittarello</w:t>
-      </w:r>
-      <w:proofErr w:type="spellEnd"/>
-      <w:r>
-        <w:rPr>
-          <w:sz w:val="17"/>
-          <w:szCs w:val="17"/>
-        </w:rPr>
-        <w:t xml:space="preserve">, “Designing Eco-Feedback Systems for a University Campus,” </w:t>
+        <w:t xml:space="preserve">E. Dubois and F. Pittarello, “Designing Eco-Feedback Systems for a University Campus,” </w:t>
       </w:r>
       <w:r>
         <w:rPr>
@@ -4683,47 +4560,7 @@
           <w:sz w:val="17"/>
           <w:szCs w:val="17"/>
         </w:rPr>
-        <w:t xml:space="preserve">Proceedings of the 4th EAI International Conference on Smart Objects and Technologies for Social </w:t>
-      </w:r>
-      <w:proofErr w:type="gramStart"/>
-      <w:r>
-        <w:rPr>
-          <w:i/>
-          <w:iCs/>
-          <w:sz w:val="17"/>
-          <w:szCs w:val="17"/>
-        </w:rPr>
-        <w:t>Good  -</w:t>
-      </w:r>
-      <w:proofErr w:type="gramEnd"/>
-      <w:r>
-        <w:rPr>
-          <w:i/>
-          <w:iCs/>
-          <w:sz w:val="17"/>
-          <w:szCs w:val="17"/>
-        </w:rPr>
-        <w:t xml:space="preserve"> </w:t>
-      </w:r>
-      <w:proofErr w:type="spellStart"/>
-      <w:r>
-        <w:rPr>
-          <w:i/>
-          <w:iCs/>
-          <w:sz w:val="17"/>
-          <w:szCs w:val="17"/>
-        </w:rPr>
-        <w:t>Goodtechs</w:t>
-      </w:r>
-      <w:proofErr w:type="spellEnd"/>
-      <w:r>
-        <w:rPr>
-          <w:i/>
-          <w:iCs/>
-          <w:sz w:val="17"/>
-          <w:szCs w:val="17"/>
-        </w:rPr>
-        <w:t xml:space="preserve"> '18</w:t>
+        <w:t>Proceedings of the 4th EAI International Conference on Smart Objects and Technologies for Social Good  - Goodtechs '18</w:t>
       </w:r>
       <w:r>
         <w:rPr>
@@ -4758,23 +4595,7 @@
           <w:sz w:val="17"/>
           <w:szCs w:val="17"/>
         </w:rPr>
-        <w:t xml:space="preserve">Y. </w:t>
-      </w:r>
-      <w:proofErr w:type="spellStart"/>
-      <w:r>
-        <w:rPr>
-          <w:sz w:val="17"/>
-          <w:szCs w:val="17"/>
-        </w:rPr>
-        <w:t>Xiong</w:t>
-      </w:r>
-      <w:proofErr w:type="spellEnd"/>
-      <w:r>
-        <w:rPr>
-          <w:sz w:val="17"/>
-          <w:szCs w:val="17"/>
-        </w:rPr>
-        <w:t xml:space="preserve"> and Y.-F. B. Wu, “An Automated Feedback System to Support Student Learning in Writing-to-Learn Activities,” </w:t>
+        <w:t xml:space="preserve">Y. Xiong and Y.-F. B. Wu, “An Automated Feedback System to Support Student Learning in Writing-to-Learn Activities,” </w:t>
       </w:r>
       <w:r>
         <w:rPr>
@@ -4813,87 +4634,12 @@
           <w:szCs w:val="17"/>
         </w:rPr>
       </w:pPr>
-      <w:proofErr w:type="spellStart"/>
-      <w:proofErr w:type="gramStart"/>
-      <w:r>
-        <w:rPr>
-          <w:sz w:val="17"/>
-          <w:szCs w:val="17"/>
-        </w:rPr>
-        <w:t>J.Ye</w:t>
-      </w:r>
-      <w:proofErr w:type="spellEnd"/>
-      <w:proofErr w:type="gramEnd"/>
-      <w:r>
-        <w:rPr>
-          <w:sz w:val="17"/>
-          <w:szCs w:val="17"/>
-        </w:rPr>
-        <w:t xml:space="preserve">, </w:t>
-      </w:r>
-      <w:proofErr w:type="spellStart"/>
-      <w:r>
-        <w:rPr>
-          <w:sz w:val="17"/>
-          <w:szCs w:val="17"/>
-        </w:rPr>
-        <w:t>B.Xun</w:t>
-      </w:r>
-      <w:proofErr w:type="spellEnd"/>
-      <w:r>
-        <w:rPr>
-          <w:sz w:val="17"/>
-          <w:szCs w:val="17"/>
-        </w:rPr>
-        <w:t xml:space="preserve">, </w:t>
-      </w:r>
-      <w:proofErr w:type="spellStart"/>
-      <w:r>
-        <w:rPr>
-          <w:sz w:val="17"/>
-          <w:szCs w:val="17"/>
-        </w:rPr>
-        <w:t>D.Lau</w:t>
-      </w:r>
-      <w:proofErr w:type="spellEnd"/>
-      <w:r>
-        <w:rPr>
-          <w:sz w:val="17"/>
-          <w:szCs w:val="17"/>
-        </w:rPr>
-        <w:t xml:space="preserve">, </w:t>
-      </w:r>
-      <w:proofErr w:type="spellStart"/>
-      <w:r>
-        <w:rPr>
-          <w:sz w:val="17"/>
-          <w:szCs w:val="17"/>
-        </w:rPr>
-        <w:t>Z.Wang</w:t>
-      </w:r>
-      <w:proofErr w:type="spellEnd"/>
-      <w:r>
-        <w:rPr>
-          <w:sz w:val="17"/>
-          <w:szCs w:val="17"/>
-        </w:rPr>
-        <w:t xml:space="preserve"> and </w:t>
-      </w:r>
-      <w:proofErr w:type="spellStart"/>
-      <w:r>
-        <w:rPr>
-          <w:sz w:val="17"/>
-          <w:szCs w:val="17"/>
-        </w:rPr>
-        <w:t>S.Chen</w:t>
-      </w:r>
-      <w:proofErr w:type="spellEnd"/>
-      <w:r>
-        <w:rPr>
-          <w:sz w:val="17"/>
-          <w:szCs w:val="17"/>
-        </w:rPr>
-        <w:t>, “Design and Implementation of an Online Learning System,” 2018 2</w:t>
+      <w:r>
+        <w:rPr>
+          <w:sz w:val="17"/>
+          <w:szCs w:val="17"/>
+        </w:rPr>
+        <w:t>J.Ye, B.Xun, D.Lau, Z.Wang and S.Chen, “Design and Implementation of an Online Learning System,” 2018 2</w:t>
       </w:r>
       <w:r>
         <w:rPr>
@@ -7415,16 +7161,13 @@
     <w:name w:val="List Table 6 Colorful"/>
     <w:basedOn w:val="TableNormal"/>
     <w:uiPriority w:val="51"/>
-    <w:rsid w:val="000B064B"/>
-    <w:rPr>
-      <w:color w:val="000000" w:themeColor="text1"/>
-    </w:rPr>
+    <w:rsid w:val="007B1339"/>
     <w:tblPr>
       <w:tblStyleRowBandSize w:val="1"/>
       <w:tblStyleColBandSize w:val="1"/>
       <w:tblBorders>
-        <w:top w:val="single" w:sz="4" w:space="0" w:color="000000" w:themeColor="text1"/>
-        <w:bottom w:val="single" w:sz="4" w:space="0" w:color="000000" w:themeColor="text1"/>
+        <w:top w:val="single" w:sz="12" w:space="0" w:color="auto"/>
+        <w:bottom w:val="single" w:sz="12" w:space="0" w:color="auto"/>
       </w:tblBorders>
     </w:tblPr>
     <w:tblStylePr w:type="firstRow">
@@ -7499,19 +7242,26 @@
   </w:style>
   <w:style w:type="table" w:styleId="TableGrid">
     <w:name w:val="Table Grid"/>
+    <w:aliases w:val="Table Grid new"/>
     <w:basedOn w:val="TableNormal"/>
     <w:uiPriority w:val="39"/>
-    <w:rsid w:val="001B331D"/>
+    <w:rsid w:val="00BF3D25"/>
     <w:tblPr>
       <w:tblBorders>
-        <w:top w:val="single" w:sz="4" w:space="0" w:color="auto"/>
-        <w:left w:val="single" w:sz="4" w:space="0" w:color="auto"/>
-        <w:bottom w:val="single" w:sz="4" w:space="0" w:color="auto"/>
-        <w:right w:val="single" w:sz="4" w:space="0" w:color="auto"/>
-        <w:insideH w:val="single" w:sz="4" w:space="0" w:color="auto"/>
-        <w:insideV w:val="single" w:sz="4" w:space="0" w:color="auto"/>
+        <w:bottom w:val="single" w:sz="12" w:space="0" w:color="auto"/>
       </w:tblBorders>
     </w:tblPr>
+    <w:tblStylePr w:type="firstRow">
+      <w:tblPr/>
+      <w:tcPr>
+        <w:tcBorders>
+          <w:top w:val="single" w:sz="12" w:space="0" w:color="auto"/>
+          <w:bottom w:val="single" w:sz="4" w:space="0" w:color="auto"/>
+          <w:insideH w:val="single" w:sz="12" w:space="0" w:color="auto"/>
+          <w:insideV w:val="nil"/>
+        </w:tcBorders>
+      </w:tcPr>
+    </w:tblStylePr>
   </w:style>
   <w:style w:type="table" w:styleId="PlainTable2">
     <w:name w:val="Plain Table 2"/>
@@ -7587,6 +7337,138 @@
           <w:top w:val="single" w:sz="4" w:space="0" w:color="7F7F7F" w:themeColor="text1" w:themeTint="80"/>
           <w:bottom w:val="single" w:sz="4" w:space="0" w:color="7F7F7F" w:themeColor="text1" w:themeTint="80"/>
         </w:tcBorders>
+      </w:tcPr>
+    </w:tblStylePr>
+  </w:style>
+  <w:style w:type="character" w:styleId="Hyperlink">
+    <w:name w:val="Hyperlink"/>
+    <w:basedOn w:val="DefaultParagraphFont"/>
+    <w:uiPriority w:val="99"/>
+    <w:unhideWhenUsed/>
+    <w:rsid w:val="007B1339"/>
+    <w:rPr>
+      <w:color w:val="0000FF" w:themeColor="hyperlink"/>
+      <w:u w:val="single"/>
+    </w:rPr>
+  </w:style>
+  <w:style w:type="character" w:styleId="UnresolvedMention">
+    <w:name w:val="Unresolved Mention"/>
+    <w:basedOn w:val="DefaultParagraphFont"/>
+    <w:uiPriority w:val="99"/>
+    <w:semiHidden/>
+    <w:unhideWhenUsed/>
+    <w:rsid w:val="007B1339"/>
+    <w:rPr>
+      <w:color w:val="605E5C"/>
+      <w:shd w:val="clear" w:color="auto" w:fill="E1DFDD"/>
+    </w:rPr>
+  </w:style>
+  <w:style w:type="table" w:styleId="ListTable1Light">
+    <w:name w:val="List Table 1 Light"/>
+    <w:basedOn w:val="TableNormal"/>
+    <w:uiPriority w:val="46"/>
+    <w:rsid w:val="007B1339"/>
+    <w:tblPr>
+      <w:tblStyleRowBandSize w:val="1"/>
+      <w:tblStyleColBandSize w:val="1"/>
+    </w:tblPr>
+    <w:tblStylePr w:type="firstRow">
+      <w:rPr>
+        <w:b/>
+        <w:bCs/>
+      </w:rPr>
+      <w:tblPr/>
+      <w:tcPr>
+        <w:tcBorders>
+          <w:bottom w:val="single" w:sz="4" w:space="0" w:color="666666" w:themeColor="text1" w:themeTint="99"/>
+        </w:tcBorders>
+      </w:tcPr>
+    </w:tblStylePr>
+    <w:tblStylePr w:type="lastRow">
+      <w:rPr>
+        <w:b/>
+        <w:bCs/>
+      </w:rPr>
+      <w:tblPr/>
+      <w:tcPr>
+        <w:tcBorders>
+          <w:top w:val="single" w:sz="4" w:space="0" w:color="666666" w:themeColor="text1" w:themeTint="99"/>
+        </w:tcBorders>
+      </w:tcPr>
+    </w:tblStylePr>
+    <w:tblStylePr w:type="firstCol">
+      <w:rPr>
+        <w:b/>
+        <w:bCs/>
+      </w:rPr>
+    </w:tblStylePr>
+    <w:tblStylePr w:type="lastCol">
+      <w:rPr>
+        <w:b/>
+        <w:bCs/>
+      </w:rPr>
+    </w:tblStylePr>
+    <w:tblStylePr w:type="band1Vert">
+      <w:tblPr/>
+      <w:tcPr>
+        <w:shd w:val="clear" w:color="auto" w:fill="CCCCCC" w:themeFill="text1" w:themeFillTint="33"/>
+      </w:tcPr>
+    </w:tblStylePr>
+    <w:tblStylePr w:type="band1Horz">
+      <w:tblPr/>
+      <w:tcPr>
+        <w:shd w:val="clear" w:color="auto" w:fill="CCCCCC" w:themeFill="text1" w:themeFillTint="33"/>
+      </w:tcPr>
+    </w:tblStylePr>
+  </w:style>
+  <w:style w:type="table" w:styleId="ListTable2">
+    <w:name w:val="List Table 2"/>
+    <w:basedOn w:val="TableNormal"/>
+    <w:uiPriority w:val="47"/>
+    <w:rsid w:val="007B1339"/>
+    <w:tblPr>
+      <w:tblStyleRowBandSize w:val="1"/>
+      <w:tblStyleColBandSize w:val="1"/>
+      <w:tblBorders>
+        <w:top w:val="single" w:sz="4" w:space="0" w:color="666666" w:themeColor="text1" w:themeTint="99"/>
+        <w:bottom w:val="single" w:sz="4" w:space="0" w:color="666666" w:themeColor="text1" w:themeTint="99"/>
+        <w:insideH w:val="single" w:sz="4" w:space="0" w:color="666666" w:themeColor="text1" w:themeTint="99"/>
+      </w:tblBorders>
+    </w:tblPr>
+    <w:tblStylePr w:type="firstRow">
+      <w:rPr>
+        <w:b/>
+        <w:bCs/>
+      </w:rPr>
+    </w:tblStylePr>
+    <w:tblStylePr w:type="lastRow">
+      <w:rPr>
+        <w:b/>
+        <w:bCs/>
+      </w:rPr>
+    </w:tblStylePr>
+    <w:tblStylePr w:type="firstCol">
+      <w:rPr>
+        <w:b/>
+        <w:bCs/>
+      </w:rPr>
+    </w:tblStylePr>
+    <w:tblStylePr w:type="lastCol">
+      <w:rPr>
+        <w:b/>
+        <w:bCs/>
+      </w:rPr>
+    </w:tblStylePr>
+    <w:tblStylePr w:type="band1Vert">
+      <w:tblPr/>
+      <w:tcPr>
+        <w:shd w:val="clear" w:color="auto" w:fill="CCCCCC" w:themeFill="text1" w:themeFillTint="33"/>
+      </w:tcPr>
+    </w:tblStylePr>
+    <w:tblStylePr w:type="band1Horz">
+      <w:tblPr/>
+      <w:tcPr>
+        <w:shd w:val="clear" w:color="auto" w:fill="CCCCCC" w:themeFill="text1" w:themeFillTint="33"/>
       </w:tcPr>
     </w:tblStylePr>
   </w:style>

</xml_diff>